<commit_message>
Updated supp with new figure
</commit_message>
<xml_diff>
--- a/Supplementary Info_200918.docx
+++ b/Supplementary Info_200918.docx
@@ -2246,11 +2246,32 @@
         <w:jc w:val="both"/>
       </w:pPr>
       <w:r>
-        <w:t xml:space="preserve">The posterior means and 90% credible intervals for the predictors of interest are reported in Figure </w:t>
+        <w:t xml:space="preserve">The posterior means and 90% credible intervals </w:t>
+      </w:r>
+      <w:del w:id="2" w:author="Pisor, Anne C" w:date="2020-12-15T20:43:00Z">
+        <w:r>
+          <w:delText xml:space="preserve">for the predictors of interest </w:delText>
+        </w:r>
+      </w:del>
+      <w:r>
+        <w:t xml:space="preserve">are reported in Figure </w:t>
       </w:r>
       <w:r>
         <w:t>x in the main text</w:t>
       </w:r>
+      <w:ins w:id="3" w:author="Pisor, Anne C" w:date="2020-12-15T20:43:00Z">
+        <w:r>
+          <w:t>, limited to predictors for picking</w:t>
+        </w:r>
+      </w:ins>
+      <w:ins w:id="4" w:author="Pisor, Anne C" w:date="2020-12-15T20:44:00Z">
+        <w:r>
+          <w:t xml:space="preserve"> the right-hand card for ease of interpretation; Figure Sx</w:t>
+        </w:r>
+        <w:r>
+          <w:t xml:space="preserve"> shows the means and credible intervals for picking the right-hand card versus the left-hand card</w:t>
+        </w:r>
+      </w:ins>
       <w:r>
         <w:t>.</w:t>
       </w:r>
@@ -2608,6 +2629,7 @@
         <w:jc w:val="both"/>
       </w:pPr>
       <w:r>
+        <w:lastRenderedPageBreak/>
         <w:t>Age --</w:t>
       </w:r>
       <w:r>
@@ -2667,7 +2689,6 @@
         <w:jc w:val="both"/>
       </w:pPr>
       <w:r>
-        <w:lastRenderedPageBreak/>
         <w:t>Sex --</w:t>
       </w:r>
       <w:r>
@@ -2907,15 +2928,15 @@
         <w:spacing w:after="0" w:line="240" w:lineRule="auto"/>
         <w:jc w:val="both"/>
         <w:rPr>
-          <w:ins w:id="2" w:author="Pisor, Anne C" w:date="2020-12-03T10:58:00Z"/>
-        </w:rPr>
-      </w:pPr>
-      <w:ins w:id="3" w:author="Pisor, Anne C" w:date="2020-12-02T21:52:00Z">
+          <w:ins w:id="5" w:author="Pisor, Anne C" w:date="2020-12-03T10:58:00Z"/>
+        </w:rPr>
+      </w:pPr>
+      <w:ins w:id="6" w:author="Pisor, Anne C" w:date="2020-12-02T21:52:00Z">
         <w:r>
           <w:t>To estimate the predicted relationship between the monetary value of market items owned</w:t>
         </w:r>
       </w:ins>
-      <w:ins w:id="4" w:author="Pisor, Anne C" w:date="2020-12-02T21:53:00Z">
+      <w:ins w:id="7" w:author="Pisor, Anne C" w:date="2020-12-02T21:53:00Z">
         <w:r>
           <w:t xml:space="preserve"> and average amount given to each candidate out-group recipient, </w:t>
         </w:r>
@@ -2923,77 +2944,77 @@
           <w:t xml:space="preserve">we used </w:t>
         </w:r>
       </w:ins>
-      <w:ins w:id="5" w:author="Pisor, Anne C" w:date="2020-12-02T21:54:00Z">
+      <w:ins w:id="8" w:author="Pisor, Anne C" w:date="2020-12-02T21:54:00Z">
         <w:r>
           <w:t>the predictors featured in Pisor &amp; Gurven (2016)</w:t>
         </w:r>
       </w:ins>
-      <w:ins w:id="6" w:author="Pisor, Anne C" w:date="2020-12-03T11:53:00Z">
+      <w:ins w:id="9" w:author="Pisor, Anne C" w:date="2020-12-03T11:53:00Z">
         <w:r>
           <w:t xml:space="preserve"> with two modifications. First, we</w:t>
         </w:r>
       </w:ins>
-      <w:ins w:id="7" w:author="Pisor, Anne C" w:date="2020-12-02T21:54:00Z">
+      <w:ins w:id="10" w:author="Pisor, Anne C" w:date="2020-12-02T21:54:00Z">
         <w:r>
           <w:t xml:space="preserve"> </w:t>
         </w:r>
       </w:ins>
-      <w:ins w:id="8" w:author="Pisor, Anne C" w:date="2020-12-03T09:26:00Z">
+      <w:ins w:id="11" w:author="Pisor, Anne C" w:date="2020-12-03T09:26:00Z">
         <w:r>
           <w:t xml:space="preserve">updated </w:t>
         </w:r>
       </w:ins>
-      <w:ins w:id="9" w:author="Pisor, Anne C" w:date="2020-12-03T09:27:00Z">
+      <w:ins w:id="12" w:author="Pisor, Anne C" w:date="2020-12-03T09:27:00Z">
         <w:r>
           <w:t xml:space="preserve">the </w:t>
         </w:r>
       </w:ins>
-      <w:ins w:id="10" w:author="Pisor, Anne C" w:date="2020-12-03T21:53:00Z">
+      <w:ins w:id="13" w:author="Pisor, Anne C" w:date="2020-12-03T21:53:00Z">
         <w:r>
           <w:t xml:space="preserve">three </w:t>
         </w:r>
       </w:ins>
-      <w:ins w:id="11" w:author="Pisor, Anne C" w:date="2020-12-03T09:27:00Z">
+      <w:ins w:id="14" w:author="Pisor, Anne C" w:date="2020-12-03T09:27:00Z">
         <w:r>
           <w:t>model specification</w:t>
         </w:r>
       </w:ins>
-      <w:ins w:id="12" w:author="Pisor, Anne C" w:date="2020-12-03T21:53:00Z">
+      <w:ins w:id="15" w:author="Pisor, Anne C" w:date="2020-12-03T21:53:00Z">
         <w:r>
           <w:t>s---one for each population---</w:t>
         </w:r>
       </w:ins>
-      <w:ins w:id="13" w:author="Pisor, Anne C" w:date="2020-12-03T09:27:00Z">
+      <w:ins w:id="16" w:author="Pisor, Anne C" w:date="2020-12-03T09:27:00Z">
         <w:r>
           <w:t xml:space="preserve">to a </w:t>
         </w:r>
       </w:ins>
-      <w:ins w:id="14" w:author="Pisor, Anne C" w:date="2020-12-03T10:47:00Z">
+      <w:ins w:id="17" w:author="Pisor, Anne C" w:date="2020-12-03T10:47:00Z">
         <w:r>
           <w:t>left-ce</w:t>
         </w:r>
       </w:ins>
-      <w:ins w:id="15" w:author="Pisor, Anne C" w:date="2020-12-03T10:48:00Z">
+      <w:ins w:id="18" w:author="Pisor, Anne C" w:date="2020-12-03T10:48:00Z">
         <w:r>
           <w:t>nsored</w:t>
         </w:r>
       </w:ins>
-      <w:ins w:id="16" w:author="Pisor, Anne C" w:date="2020-12-03T10:34:00Z">
+      <w:ins w:id="19" w:author="Pisor, Anne C" w:date="2020-12-03T10:34:00Z">
         <w:r>
           <w:t xml:space="preserve"> </w:t>
         </w:r>
       </w:ins>
-      <w:ins w:id="17" w:author="Pisor, Anne C" w:date="2020-12-03T09:27:00Z">
+      <w:ins w:id="20" w:author="Pisor, Anne C" w:date="2020-12-03T09:27:00Z">
         <w:r>
           <w:t>normal</w:t>
         </w:r>
       </w:ins>
-      <w:ins w:id="18" w:author="Pisor, Anne C" w:date="2020-12-03T10:24:00Z">
+      <w:ins w:id="21" w:author="Pisor, Anne C" w:date="2020-12-03T10:24:00Z">
         <w:r>
           <w:t>,</w:t>
         </w:r>
       </w:ins>
-      <w:ins w:id="19" w:author="Pisor, Anne C" w:date="2020-12-03T11:49:00Z">
+      <w:ins w:id="22" w:author="Pisor, Anne C" w:date="2020-12-03T11:49:00Z">
         <w:r>
           <w:t xml:space="preserve"> implemented in </w:t>
         </w:r>
@@ -3007,22 +3028,22 @@
           <w:t xml:space="preserve"> with weakly informa</w:t>
         </w:r>
       </w:ins>
-      <w:ins w:id="20" w:author="Pisor, Anne C" w:date="2020-12-03T11:50:00Z">
+      <w:ins w:id="23" w:author="Pisor, Anne C" w:date="2020-12-03T11:50:00Z">
         <w:r>
           <w:t>tive priors.</w:t>
         </w:r>
       </w:ins>
-      <w:ins w:id="21" w:author="Pisor, Anne C" w:date="2020-12-03T10:24:00Z">
+      <w:ins w:id="24" w:author="Pisor, Anne C" w:date="2020-12-03T10:24:00Z">
         <w:r>
           <w:t xml:space="preserve"> </w:t>
         </w:r>
       </w:ins>
-      <w:ins w:id="22" w:author="Pisor, Anne C" w:date="2020-12-03T11:50:00Z">
+      <w:ins w:id="25" w:author="Pisor, Anne C" w:date="2020-12-03T11:50:00Z">
         <w:r>
           <w:t>This distribution is m</w:t>
         </w:r>
       </w:ins>
-      <w:ins w:id="23" w:author="Pisor, Anne C" w:date="2020-12-03T10:24:00Z">
+      <w:ins w:id="26" w:author="Pisor, Anne C" w:date="2020-12-03T10:24:00Z">
         <w:r>
           <w:t xml:space="preserve">ore appropriate </w:t>
         </w:r>
@@ -3030,12 +3051,12 @@
           <w:t>for</w:t>
         </w:r>
       </w:ins>
-      <w:ins w:id="24" w:author="Pisor, Anne C" w:date="2020-12-03T11:50:00Z">
+      <w:ins w:id="27" w:author="Pisor, Anne C" w:date="2020-12-03T11:50:00Z">
         <w:r>
           <w:t xml:space="preserve"> modeling</w:t>
         </w:r>
       </w:ins>
-      <w:ins w:id="25" w:author="Pisor, Anne C" w:date="2020-12-03T10:24:00Z">
+      <w:ins w:id="28" w:author="Pisor, Anne C" w:date="2020-12-03T10:24:00Z">
         <w:r>
           <w:t xml:space="preserve"> the nonnegative</w:t>
         </w:r>
@@ -3043,62 +3064,62 @@
           <w:t xml:space="preserve"> data </w:t>
         </w:r>
       </w:ins>
-      <w:ins w:id="26" w:author="Pisor, Anne C" w:date="2020-12-03T10:25:00Z">
+      <w:ins w:id="29" w:author="Pisor, Anne C" w:date="2020-12-03T10:25:00Z">
         <w:r>
           <w:t>from the Bolivia economic game (</w:t>
         </w:r>
       </w:ins>
-      <w:ins w:id="27" w:author="Pisor, Anne C" w:date="2020-12-03T10:48:00Z">
+      <w:ins w:id="30" w:author="Pisor, Anne C" w:date="2020-12-03T10:48:00Z">
         <w:r>
           <w:t>Greene</w:t>
         </w:r>
       </w:ins>
-      <w:ins w:id="28" w:author="Pisor, Anne C" w:date="2020-12-03T10:49:00Z">
+      <w:ins w:id="31" w:author="Pisor, Anne C" w:date="2020-12-03T10:49:00Z">
         <w:r>
           <w:t xml:space="preserve"> 20</w:t>
         </w:r>
       </w:ins>
-      <w:ins w:id="29" w:author="Pisor, Anne C" w:date="2020-12-03T10:55:00Z">
+      <w:ins w:id="32" w:author="Pisor, Anne C" w:date="2020-12-03T10:55:00Z">
         <w:r>
           <w:t>03</w:t>
         </w:r>
       </w:ins>
-      <w:ins w:id="30" w:author="Pisor, Anne C" w:date="2020-12-03T10:51:00Z">
+      <w:ins w:id="33" w:author="Pisor, Anne C" w:date="2020-12-03T10:51:00Z">
         <w:r>
           <w:t>, Min &amp; Agresti 2002</w:t>
         </w:r>
       </w:ins>
-      <w:ins w:id="31" w:author="Pisor, Anne C" w:date="2020-12-03T10:25:00Z">
+      <w:ins w:id="34" w:author="Pisor, Anne C" w:date="2020-12-03T10:25:00Z">
         <w:r>
           <w:t>)---especially as participants might have given negative amounts if they could (e.g., Gerv</w:t>
         </w:r>
       </w:ins>
-      <w:ins w:id="32" w:author="Pisor, Anne C" w:date="2020-12-03T10:26:00Z">
+      <w:ins w:id="35" w:author="Pisor, Anne C" w:date="2020-12-03T10:26:00Z">
         <w:r>
           <w:t xml:space="preserve">ais 2017, </w:t>
         </w:r>
       </w:ins>
-      <w:ins w:id="33" w:author="Pisor, Anne C" w:date="2020-12-03T10:25:00Z">
+      <w:ins w:id="36" w:author="Pisor, Anne C" w:date="2020-12-03T10:25:00Z">
         <w:r>
           <w:t>List 2007)</w:t>
         </w:r>
       </w:ins>
-      <w:ins w:id="34" w:author="Pisor, Anne C" w:date="2020-12-03T10:26:00Z">
+      <w:ins w:id="37" w:author="Pisor, Anne C" w:date="2020-12-03T10:26:00Z">
         <w:r>
           <w:t>.</w:t>
         </w:r>
       </w:ins>
-      <w:ins w:id="35" w:author="Pisor, Anne C" w:date="2020-12-03T10:58:00Z">
+      <w:ins w:id="38" w:author="Pisor, Anne C" w:date="2020-12-03T10:58:00Z">
         <w:r>
           <w:t xml:space="preserve"> </w:t>
         </w:r>
       </w:ins>
-      <w:ins w:id="36" w:author="Pisor, Anne C" w:date="2020-12-03T11:53:00Z">
+      <w:ins w:id="39" w:author="Pisor, Anne C" w:date="2020-12-03T11:53:00Z">
         <w:r>
           <w:t>Second,</w:t>
         </w:r>
       </w:ins>
-      <w:ins w:id="37" w:author="Pisor, Anne C" w:date="2020-12-03T11:54:00Z">
+      <w:ins w:id="40" w:author="Pisor, Anne C" w:date="2020-12-03T11:54:00Z">
         <w:r>
           <w:t xml:space="preserve"> we removed </w:t>
         </w:r>
@@ -3106,7 +3127,7 @@
           <w:t>predictors that (1) did not predict variation in the outcome in Pisor &amp; Gurven (2016),</w:t>
         </w:r>
       </w:ins>
-      <w:ins w:id="38" w:author="Pisor, Anne C" w:date="2020-12-03T21:50:00Z">
+      <w:ins w:id="41" w:author="Pisor, Anne C" w:date="2020-12-03T21:50:00Z">
         <w:r>
           <w:t xml:space="preserve"> either in the full model (Table S3) or in the population-specific models (Table </w:t>
         </w:r>
@@ -3114,12 +3135,12 @@
           <w:t>S4),</w:t>
         </w:r>
       </w:ins>
-      <w:ins w:id="39" w:author="Pisor, Anne C" w:date="2020-12-03T11:54:00Z">
+      <w:ins w:id="42" w:author="Pisor, Anne C" w:date="2020-12-03T11:54:00Z">
         <w:r>
           <w:t xml:space="preserve"> </w:t>
         </w:r>
       </w:ins>
-      <w:ins w:id="40" w:author="Pisor, Anne C" w:date="2020-12-04T10:31:00Z">
+      <w:ins w:id="43" w:author="Pisor, Anne C" w:date="2020-12-04T10:31:00Z">
         <w:r>
           <w:t xml:space="preserve">as the full model </w:t>
         </w:r>
@@ -3127,34 +3148,32 @@
           <w:t>generated large credible intervals</w:t>
         </w:r>
       </w:ins>
-      <w:ins w:id="41" w:author="Pisor, Anne C" w:date="2020-12-03T11:55:00Z">
+      <w:ins w:id="44" w:author="Pisor, Anne C" w:date="2020-12-03T11:55:00Z">
         <w:r>
           <w:t>.</w:t>
         </w:r>
       </w:ins>
-      <w:ins w:id="42" w:author="Pisor, Anne C" w:date="2020-12-04T10:31:00Z">
+      <w:ins w:id="45" w:author="Pisor, Anne C" w:date="2020-12-04T10:31:00Z">
         <w:r>
           <w:t xml:space="preserve"> (Note that this change </w:t>
         </w:r>
       </w:ins>
-      <w:ins w:id="43" w:author="Pisor, Anne C" w:date="2020-12-04T10:33:00Z">
+      <w:ins w:id="46" w:author="Pisor, Anne C" w:date="2020-12-04T10:33:00Z">
         <w:r>
           <w:t>in credible intervals vs. th</w:t>
         </w:r>
       </w:ins>
-      <w:ins w:id="44" w:author="Pisor, Anne C" w:date="2020-12-04T10:34:00Z">
+      <w:ins w:id="47" w:author="Pisor, Anne C" w:date="2020-12-04T10:34:00Z">
         <w:r>
           <w:t>ose of</w:t>
         </w:r>
       </w:ins>
-      <w:bookmarkStart w:id="45" w:name="_GoBack"/>
-      <w:bookmarkEnd w:id="45"/>
-      <w:ins w:id="46" w:author="Pisor, Anne C" w:date="2020-12-04T10:31:00Z">
+      <w:ins w:id="48" w:author="Pisor, Anne C" w:date="2020-12-04T10:31:00Z">
         <w:r>
           <w:t xml:space="preserve"> Pisor and Gur</w:t>
         </w:r>
       </w:ins>
-      <w:ins w:id="47" w:author="Pisor, Anne C" w:date="2020-12-04T10:32:00Z">
+      <w:ins w:id="49" w:author="Pisor, Anne C" w:date="2020-12-04T10:32:00Z">
         <w:r>
           <w:t xml:space="preserve">ven (2016) is not </w:t>
         </w:r>
@@ -3162,27 +3181,27 @@
           <w:t>very surprising given the change in modeling technique.)</w:t>
         </w:r>
       </w:ins>
-      <w:ins w:id="48" w:author="Pisor, Anne C" w:date="2020-12-03T11:55:00Z">
+      <w:ins w:id="50" w:author="Pisor, Anne C" w:date="2020-12-03T11:55:00Z">
         <w:r>
           <w:t xml:space="preserve"> </w:t>
         </w:r>
       </w:ins>
-      <w:ins w:id="49" w:author="Pisor, Anne C" w:date="2020-12-03T21:50:00Z">
+      <w:ins w:id="51" w:author="Pisor, Anne C" w:date="2020-12-03T21:50:00Z">
         <w:r>
           <w:t xml:space="preserve">Predictors included in the models are the </w:t>
         </w:r>
       </w:ins>
-      <w:ins w:id="50" w:author="Pisor, Anne C" w:date="2020-12-03T21:52:00Z">
+      <w:ins w:id="52" w:author="Pisor, Anne C" w:date="2020-12-03T21:52:00Z">
         <w:r>
           <w:t xml:space="preserve">normalized </w:t>
         </w:r>
       </w:ins>
-      <w:ins w:id="51" w:author="Pisor, Anne C" w:date="2020-12-03T21:50:00Z">
+      <w:ins w:id="53" w:author="Pisor, Anne C" w:date="2020-12-03T21:50:00Z">
         <w:r>
           <w:t>valu</w:t>
         </w:r>
       </w:ins>
-      <w:ins w:id="52" w:author="Pisor, Anne C" w:date="2020-12-03T21:51:00Z">
+      <w:ins w:id="54" w:author="Pisor, Anne C" w:date="2020-12-03T21:51:00Z">
         <w:r>
           <w:t>e of market items owned, the log of a participant’s subjective socioecono</w:t>
         </w:r>
@@ -3190,7 +3209,7 @@
           <w:t xml:space="preserve">mic status relative to others in their community, whether the participant had been ill during the last 30 days, the number of places they had lived, whether they had a cooperative labor partner, </w:t>
         </w:r>
       </w:ins>
-      <w:ins w:id="53" w:author="Pisor, Anne C" w:date="2020-12-03T21:52:00Z">
+      <w:ins w:id="55" w:author="Pisor, Anne C" w:date="2020-12-03T21:52:00Z">
         <w:r>
           <w:t xml:space="preserve">the normalized value of hours per week watching TV or movies, </w:t>
         </w:r>
@@ -3198,17 +3217,17 @@
           <w:t xml:space="preserve">the number of times per week they go to church, and whether they played the </w:t>
         </w:r>
       </w:ins>
-      <w:ins w:id="54" w:author="Pisor, Anne C" w:date="2020-12-03T21:53:00Z">
+      <w:ins w:id="56" w:author="Pisor, Anne C" w:date="2020-12-03T21:53:00Z">
         <w:r>
           <w:t>game anonymously or non-anonymously</w:t>
         </w:r>
       </w:ins>
-      <w:ins w:id="55" w:author="Pisor, Anne C" w:date="2020-12-03T11:55:00Z">
+      <w:ins w:id="57" w:author="Pisor, Anne C" w:date="2020-12-03T11:55:00Z">
         <w:r>
           <w:t xml:space="preserve">. </w:t>
         </w:r>
       </w:ins>
-      <w:ins w:id="56" w:author="Pisor, Anne C" w:date="2020-12-03T10:58:00Z">
+      <w:ins w:id="58" w:author="Pisor, Anne C" w:date="2020-12-03T10:58:00Z">
         <w:r>
           <w:t>The code is available on the GitHub repository.</w:t>
         </w:r>
@@ -3219,7 +3238,7 @@
         <w:spacing w:after="0" w:line="240" w:lineRule="auto"/>
         <w:jc w:val="both"/>
         <w:rPr>
-          <w:ins w:id="57" w:author="Pisor, Anne C" w:date="2020-12-03T10:58:00Z"/>
+          <w:ins w:id="59" w:author="Pisor, Anne C" w:date="2020-12-03T10:58:00Z"/>
         </w:rPr>
       </w:pPr>
     </w:p>
@@ -3294,12 +3313,126 @@
       <w:pPr>
         <w:spacing w:after="0" w:line="240" w:lineRule="auto"/>
         <w:jc w:val="both"/>
-      </w:pPr>
-      <w:r>
-        <w:rPr>
+        <w:rPr>
+          <w:ins w:id="60" w:author="Pisor, Anne C" w:date="2020-12-15T20:45:00Z"/>
+        </w:rPr>
+      </w:pPr>
+      <w:ins w:id="61" w:author="Pisor, Anne C" w:date="2020-12-15T20:45:00Z">
+        <w:r>
+          <w:rPr>
+            <w:b/>
+            <w:bCs/>
+          </w:rPr>
+          <w:t xml:space="preserve">Figure Sx. </w:t>
+        </w:r>
+        <w:r>
+          <w:t xml:space="preserve">Posterior means and 90% credible </w:t>
+        </w:r>
+      </w:ins>
+      <w:ins w:id="62" w:author="Pisor, Anne C" w:date="2020-12-15T20:48:00Z">
+        <w:r>
+          <w:t xml:space="preserve">intervals </w:t>
+        </w:r>
+      </w:ins>
+      <w:ins w:id="63" w:author="Pisor, Anne C" w:date="2020-12-15T20:45:00Z">
+        <w:r>
+          <w:t xml:space="preserve">for both picking the left-hand card </w:t>
+        </w:r>
+      </w:ins>
+      <w:ins w:id="64" w:author="Pisor, Anne C" w:date="2020-12-15T20:48:00Z">
+        <w:r>
+          <w:t>vs</w:t>
+        </w:r>
+      </w:ins>
+      <w:ins w:id="65" w:author="Pisor, Anne C" w:date="2020-12-15T20:45:00Z">
+        <w:r>
+          <w:t xml:space="preserve"> picking the right-hand card</w:t>
+        </w:r>
+      </w:ins>
+      <w:ins w:id="66" w:author="Pisor, Anne C" w:date="2020-12-15T20:47:00Z">
+        <w:r>
+          <w:t xml:space="preserve"> </w:t>
+        </w:r>
+      </w:ins>
+      <w:ins w:id="67" w:author="Pisor, Anne C" w:date="2020-12-15T20:48:00Z">
+        <w:r>
+          <w:t>for</w:t>
+        </w:r>
+      </w:ins>
+      <w:bookmarkStart w:id="68" w:name="_GoBack"/>
+      <w:bookmarkEnd w:id="68"/>
+      <w:ins w:id="69" w:author="Pisor, Anne C" w:date="2020-12-15T20:47:00Z">
+        <w:r>
+          <w:t xml:space="preserve"> the model focused on card choice (Sectio</w:t>
+        </w:r>
+      </w:ins>
+      <w:ins w:id="70" w:author="Pisor, Anne C" w:date="2020-12-15T20:48:00Z">
+        <w:r>
+          <w:t>n 2.1.3.1)</w:t>
+        </w:r>
+      </w:ins>
+      <w:ins w:id="71" w:author="Pisor, Anne C" w:date="2020-12-15T20:45:00Z">
+        <w:r>
+          <w:t>.</w:t>
+        </w:r>
+      </w:ins>
+    </w:p>
+    <w:p>
+      <w:pPr>
+        <w:spacing w:after="0" w:line="240" w:lineRule="auto"/>
+        <w:jc w:val="both"/>
+        <w:rPr>
+          <w:ins w:id="72" w:author="Pisor, Anne C" w:date="2020-12-15T20:45:00Z"/>
+        </w:rPr>
+      </w:pPr>
+    </w:p>
+    <w:p>
+      <w:pPr>
+        <w:spacing w:after="0" w:line="240" w:lineRule="auto"/>
+        <w:jc w:val="both"/>
+        <w:rPr>
+          <w:ins w:id="73" w:author="Pisor, Anne C" w:date="2020-12-15T20:45:00Z"/>
+          <w:rPrChange w:id="74" w:author="Pisor, Anne C" w:date="2020-12-15T20:45:00Z">
+            <w:rPr>
+              <w:ins w:id="75" w:author="Pisor, Anne C" w:date="2020-12-15T20:45:00Z"/>
+              <w:b/>
+              <w:bCs/>
+            </w:rPr>
+          </w:rPrChange>
+        </w:rPr>
+      </w:pPr>
+      <w:ins w:id="76" w:author="Pisor, Anne C" w:date="2020-12-15T20:45:00Z">
+        <w:r>
+          <w:t>[Insert</w:t>
+        </w:r>
+      </w:ins>
+      <w:ins w:id="77" w:author="Pisor, Anne C" w:date="2020-12-15T20:46:00Z">
+        <w:r>
+          <w:t xml:space="preserve"> “Bolivia Card Choice_Non-Standardized_Supp.pdf”]</w:t>
+        </w:r>
+      </w:ins>
+    </w:p>
+    <w:p>
+      <w:pPr>
+        <w:spacing w:after="0" w:line="240" w:lineRule="auto"/>
+        <w:jc w:val="both"/>
+        <w:rPr>
+          <w:ins w:id="78" w:author="Pisor, Anne C" w:date="2020-12-15T20:45:00Z"/>
           <w:b/>
           <w:bCs/>
         </w:rPr>
+      </w:pPr>
+    </w:p>
+    <w:p>
+      <w:pPr>
+        <w:spacing w:after="0" w:line="240" w:lineRule="auto"/>
+        <w:jc w:val="both"/>
+      </w:pPr>
+      <w:r>
+        <w:rPr>
+          <w:b/>
+          <w:bCs/>
+        </w:rPr>
         <w:t>Figure Sx</w:t>
       </w:r>
       <w:r>
@@ -3309,7 +3442,36 @@
         <w:t xml:space="preserve"> Posterior means</w:t>
       </w:r>
       <w:r>
-        <w:t xml:space="preserve"> and 90% credible intervals for the predictors of interest from the model </w:t>
+        <w:t xml:space="preserve"> and 90% credible intervals for </w:t>
+      </w:r>
+      <w:del w:id="79" w:author="Pisor, Anne C" w:date="2020-12-15T20:48:00Z">
+        <w:r>
+          <w:delText>the predictors of interest</w:delText>
+        </w:r>
+      </w:del>
+      <w:ins w:id="80" w:author="Pisor, Anne C" w:date="2020-12-15T20:48:00Z">
+        <w:r>
+          <w:t>picking the left-hand card vs picking the right-hand card</w:t>
+        </w:r>
+      </w:ins>
+      <w:r>
+        <w:t xml:space="preserve"> </w:t>
+      </w:r>
+      <w:del w:id="81" w:author="Pisor, Anne C" w:date="2020-12-15T20:48:00Z">
+        <w:r>
+          <w:delText xml:space="preserve">from </w:delText>
+        </w:r>
+      </w:del>
+      <w:ins w:id="82" w:author="Pisor, Anne C" w:date="2020-12-15T20:48:00Z">
+        <w:r>
+          <w:t>for</w:t>
+        </w:r>
+        <w:r>
+          <w:t xml:space="preserve"> </w:t>
+        </w:r>
+      </w:ins>
+      <w:r>
+        <w:t xml:space="preserve">the model </w:t>
       </w:r>
       <w:r>
         <w:t>interacting card choice with economic game play</w:t>
@@ -4014,6 +4176,7 @@
         <w:jc w:val="both"/>
       </w:pPr>
       <w:r>
+        <w:lastRenderedPageBreak/>
         <w:t>@article{</w:t>
       </w:r>
       <w:r>
@@ -4084,6 +4247,381 @@
       </w:pPr>
       <w:r>
         <w:t>year = {2017}</w:t>
+      </w:r>
+    </w:p>
+    <w:p>
+      <w:pPr>
+        <w:spacing w:after="0" w:line="240" w:lineRule="auto"/>
+        <w:jc w:val="both"/>
+      </w:pPr>
+      <w:r>
+        <w:t>}</w:t>
+      </w:r>
+    </w:p>
+    <w:p>
+      <w:pPr>
+        <w:spacing w:after="0" w:line="240" w:lineRule="auto"/>
+        <w:jc w:val="both"/>
+      </w:pPr>
+    </w:p>
+    <w:p>
+      <w:pPr>
+        <w:spacing w:after="0" w:line="240" w:lineRule="auto"/>
+        <w:jc w:val="both"/>
+      </w:pPr>
+      <w:r>
+        <w:t>@book{</w:t>
+      </w:r>
+      <w:r>
+        <w:t>m</w:t>
+      </w:r>
+      <w:r>
+        <w:t>c</w:t>
+      </w:r>
+      <w:r>
+        <w:t>e</w:t>
+      </w:r>
+      <w:r>
+        <w:t>lreath2020,</w:t>
+      </w:r>
+    </w:p>
+    <w:p>
+      <w:pPr>
+        <w:spacing w:after="0" w:line="240" w:lineRule="auto"/>
+        <w:jc w:val="both"/>
+      </w:pPr>
+      <w:r>
+        <w:t>address = {Boca Raton, FL},</w:t>
+      </w:r>
+    </w:p>
+    <w:p>
+      <w:pPr>
+        <w:spacing w:after="0" w:line="240" w:lineRule="auto"/>
+        <w:jc w:val="both"/>
+      </w:pPr>
+      <w:r>
+        <w:t>author = {McElreath, Richard},</w:t>
+      </w:r>
+    </w:p>
+    <w:p>
+      <w:pPr>
+        <w:spacing w:after="0" w:line="240" w:lineRule="auto"/>
+        <w:jc w:val="both"/>
+      </w:pPr>
+      <w:r>
+        <w:t>pages = {594},</w:t>
+      </w:r>
+    </w:p>
+    <w:p>
+      <w:pPr>
+        <w:spacing w:after="0" w:line="240" w:lineRule="auto"/>
+        <w:jc w:val="both"/>
+      </w:pPr>
+      <w:r>
+        <w:t>publisher = {Chapman and Hall/CRC},</w:t>
+      </w:r>
+    </w:p>
+    <w:p>
+      <w:pPr>
+        <w:spacing w:after="0" w:line="240" w:lineRule="auto"/>
+        <w:jc w:val="both"/>
+      </w:pPr>
+      <w:r>
+        <w:t>title = {{Statistical Rethinking: A Bayesian Course with Examples in R and STAN}},</w:t>
+      </w:r>
+    </w:p>
+    <w:p>
+      <w:pPr>
+        <w:spacing w:after="0" w:line="240" w:lineRule="auto"/>
+        <w:jc w:val="both"/>
+      </w:pPr>
+      <w:r>
+        <w:t>year = {2020}</w:t>
+      </w:r>
+    </w:p>
+    <w:p>
+      <w:pPr>
+        <w:spacing w:after="0" w:line="240" w:lineRule="auto"/>
+        <w:jc w:val="both"/>
+      </w:pPr>
+      <w:r>
+        <w:t>}</w:t>
+      </w:r>
+    </w:p>
+    <w:p>
+      <w:pPr>
+        <w:spacing w:after="0" w:line="240" w:lineRule="auto"/>
+        <w:jc w:val="both"/>
+      </w:pPr>
+    </w:p>
+    <w:p>
+      <w:pPr>
+        <w:spacing w:after="0" w:line="240" w:lineRule="auto"/>
+        <w:jc w:val="both"/>
+      </w:pPr>
+      <w:r>
+        <w:t>@article{</w:t>
+      </w:r>
+      <w:r>
+        <w:t>pisorgurven</w:t>
+      </w:r>
+      <w:r>
+        <w:t>2016,</w:t>
+      </w:r>
+    </w:p>
+    <w:p>
+      <w:pPr>
+        <w:spacing w:after="0" w:line="240" w:lineRule="auto"/>
+        <w:jc w:val="both"/>
+      </w:pPr>
+      <w:r>
+        <w:t>author = {Pisor, Anne C. and Gurven, Michael},</w:t>
+      </w:r>
+    </w:p>
+    <w:p>
+      <w:pPr>
+        <w:spacing w:after="0" w:line="240" w:lineRule="auto"/>
+        <w:jc w:val="both"/>
+      </w:pPr>
+      <w:r>
+        <w:t>doi = {10.1038/srep30435},</w:t>
+      </w:r>
+    </w:p>
+    <w:p>
+      <w:pPr>
+        <w:spacing w:after="0" w:line="240" w:lineRule="auto"/>
+        <w:jc w:val="both"/>
+      </w:pPr>
+      <w:r>
+        <w:t>journal = {Scientific Reports},</w:t>
+      </w:r>
+    </w:p>
+    <w:p>
+      <w:pPr>
+        <w:spacing w:after="0" w:line="240" w:lineRule="auto"/>
+        <w:jc w:val="both"/>
+      </w:pPr>
+      <w:r>
+        <w:t>pages = {30435},</w:t>
+      </w:r>
+    </w:p>
+    <w:p>
+      <w:pPr>
+        <w:spacing w:after="0" w:line="240" w:lineRule="auto"/>
+        <w:jc w:val="both"/>
+      </w:pPr>
+      <w:r>
+        <w:t>title = {{Risk buffering and resource access shape valuation of out-group strangers}},</w:t>
+      </w:r>
+    </w:p>
+    <w:p>
+      <w:pPr>
+        <w:spacing w:after="0" w:line="240" w:lineRule="auto"/>
+        <w:jc w:val="both"/>
+      </w:pPr>
+      <w:r>
+        <w:t>volume = {6},</w:t>
+      </w:r>
+    </w:p>
+    <w:p>
+      <w:pPr>
+        <w:spacing w:after="0" w:line="240" w:lineRule="auto"/>
+        <w:jc w:val="both"/>
+      </w:pPr>
+      <w:r>
+        <w:t>year = {2016}</w:t>
+      </w:r>
+    </w:p>
+    <w:p>
+      <w:pPr>
+        <w:spacing w:after="0" w:line="240" w:lineRule="auto"/>
+        <w:jc w:val="both"/>
+      </w:pPr>
+      <w:r>
+        <w:t>}</w:t>
+      </w:r>
+    </w:p>
+    <w:p>
+      <w:pPr>
+        <w:spacing w:after="0" w:line="240" w:lineRule="auto"/>
+        <w:jc w:val="both"/>
+      </w:pPr>
+    </w:p>
+    <w:p>
+      <w:pPr>
+        <w:spacing w:after="0" w:line="240" w:lineRule="auto"/>
+        <w:jc w:val="both"/>
+      </w:pPr>
+      <w:r>
+        <w:t>@article{</w:t>
+      </w:r>
+      <w:r>
+        <w:t>p</w:t>
+      </w:r>
+      <w:r>
+        <w:t>isor</w:t>
+      </w:r>
+      <w:r>
+        <w:t>gurven</w:t>
+      </w:r>
+      <w:r>
+        <w:t>2018,</w:t>
+      </w:r>
+    </w:p>
+    <w:p>
+      <w:pPr>
+        <w:spacing w:after="0" w:line="240" w:lineRule="auto"/>
+        <w:jc w:val="both"/>
+      </w:pPr>
+      <w:r>
+        <w:t>author = {Pisor, Anne C. and Gurven, Michael},</w:t>
+      </w:r>
+    </w:p>
+    <w:p>
+      <w:pPr>
+        <w:spacing w:after="0" w:line="240" w:lineRule="auto"/>
+        <w:jc w:val="both"/>
+      </w:pPr>
+      <w:r>
+        <w:t>doi = {10.1016/j.evolhumbehav.2017.09.003},</w:t>
+      </w:r>
+    </w:p>
+    <w:p>
+      <w:pPr>
+        <w:spacing w:after="0" w:line="240" w:lineRule="auto"/>
+        <w:jc w:val="both"/>
+      </w:pPr>
+      <w:r>
+        <w:t>journal = {Evolution and Human Behavior},</w:t>
+      </w:r>
+    </w:p>
+    <w:p>
+      <w:pPr>
+        <w:spacing w:after="0" w:line="240" w:lineRule="auto"/>
+        <w:jc w:val="both"/>
+      </w:pPr>
+      <w:r>
+        <w:t>number = {1},</w:t>
+      </w:r>
+    </w:p>
+    <w:p>
+      <w:pPr>
+        <w:spacing w:after="0" w:line="240" w:lineRule="auto"/>
+        <w:jc w:val="both"/>
+      </w:pPr>
+      <w:r>
+        <w:t>pages = {30--39},</w:t>
+      </w:r>
+    </w:p>
+    <w:p>
+      <w:pPr>
+        <w:spacing w:after="0" w:line="240" w:lineRule="auto"/>
+        <w:jc w:val="both"/>
+      </w:pPr>
+      <w:r>
+        <w:t>title = {{When to diversify, and with whom? Choosing partners among out-group strangers in lowland Bolivia}},</w:t>
+      </w:r>
+    </w:p>
+    <w:p>
+      <w:pPr>
+        <w:spacing w:after="0" w:line="240" w:lineRule="auto"/>
+        <w:jc w:val="both"/>
+      </w:pPr>
+      <w:r>
+        <w:t>volume = {39},</w:t>
+      </w:r>
+    </w:p>
+    <w:p>
+      <w:pPr>
+        <w:spacing w:after="0" w:line="240" w:lineRule="auto"/>
+        <w:jc w:val="both"/>
+      </w:pPr>
+      <w:r>
+        <w:t>year = {2018}</w:t>
+      </w:r>
+    </w:p>
+    <w:p>
+      <w:pPr>
+        <w:spacing w:after="0" w:line="240" w:lineRule="auto"/>
+        <w:jc w:val="both"/>
+      </w:pPr>
+      <w:r>
+        <w:t>}</w:t>
+      </w:r>
+    </w:p>
+    <w:p>
+      <w:pPr>
+        <w:spacing w:after="0" w:line="240" w:lineRule="auto"/>
+        <w:jc w:val="both"/>
+      </w:pPr>
+    </w:p>
+    <w:p>
+      <w:pPr>
+        <w:spacing w:after="0" w:line="240" w:lineRule="auto"/>
+        <w:jc w:val="both"/>
+      </w:pPr>
+      <w:r>
+        <w:t>@misc{</w:t>
+      </w:r>
+      <w:r>
+        <w:t>rc</w:t>
+      </w:r>
+      <w:r>
+        <w:t>ore2020,</w:t>
+      </w:r>
+    </w:p>
+    <w:p>
+      <w:pPr>
+        <w:spacing w:after="0" w:line="240" w:lineRule="auto"/>
+        <w:jc w:val="both"/>
+      </w:pPr>
+      <w:r>
+        <w:t>address = {Vienna, Austria},</w:t>
+      </w:r>
+    </w:p>
+    <w:p>
+      <w:pPr>
+        <w:spacing w:after="0" w:line="240" w:lineRule="auto"/>
+        <w:jc w:val="both"/>
+      </w:pPr>
+      <w:r>
+        <w:t>author = {{R Core Team}},</w:t>
+      </w:r>
+    </w:p>
+    <w:p>
+      <w:pPr>
+        <w:spacing w:after="0" w:line="240" w:lineRule="auto"/>
+        <w:jc w:val="both"/>
+      </w:pPr>
+      <w:r>
+        <w:t>publisher = {R Foundation for Statistical Computing},</w:t>
+      </w:r>
+    </w:p>
+    <w:p>
+      <w:pPr>
+        <w:spacing w:after="0" w:line="240" w:lineRule="auto"/>
+        <w:jc w:val="both"/>
+      </w:pPr>
+      <w:r>
+        <w:t>title = {{R: A language and environment for statistical computing}},</w:t>
+      </w:r>
+    </w:p>
+    <w:p>
+      <w:pPr>
+        <w:spacing w:after="0" w:line="240" w:lineRule="auto"/>
+        <w:jc w:val="both"/>
+      </w:pPr>
+      <w:r>
+        <w:t>url = {http://www.r-project.org/},</w:t>
+      </w:r>
+    </w:p>
+    <w:p>
+      <w:pPr>
+        <w:spacing w:after="0" w:line="240" w:lineRule="auto"/>
+        <w:jc w:val="both"/>
+      </w:pPr>
+      <w:r>
+        <w:t>year = {2020}</w:t>
       </w:r>
     </w:p>
     <w:p>
@@ -4111,61 +4649,121 @@
         <w:t>@book{</w:t>
       </w:r>
       <w:r>
-        <w:t>m</w:t>
-      </w:r>
-      <w:r>
-        <w:t>c</w:t>
-      </w:r>
-      <w:r>
-        <w:t>e</w:t>
-      </w:r>
-      <w:r>
-        <w:t>lreath2020,</w:t>
-      </w:r>
-    </w:p>
-    <w:p>
-      <w:pPr>
-        <w:spacing w:after="0" w:line="240" w:lineRule="auto"/>
-        <w:jc w:val="both"/>
-      </w:pPr>
-      <w:r>
-        <w:t>address = {Boca Raton, FL},</w:t>
-      </w:r>
-    </w:p>
-    <w:p>
-      <w:pPr>
-        <w:spacing w:after="0" w:line="240" w:lineRule="auto"/>
-        <w:jc w:val="both"/>
-      </w:pPr>
-      <w:r>
-        <w:t>author = {McElreath, Richard},</w:t>
-      </w:r>
-    </w:p>
-    <w:p>
-      <w:pPr>
-        <w:spacing w:after="0" w:line="240" w:lineRule="auto"/>
-        <w:jc w:val="both"/>
-      </w:pPr>
-      <w:r>
-        <w:t>pages = {594},</w:t>
-      </w:r>
-    </w:p>
-    <w:p>
-      <w:pPr>
-        <w:spacing w:after="0" w:line="240" w:lineRule="auto"/>
-        <w:jc w:val="both"/>
-      </w:pPr>
-      <w:r>
-        <w:t>publisher = {Chapman and Hall/CRC},</w:t>
-      </w:r>
-    </w:p>
-    <w:p>
-      <w:pPr>
-        <w:spacing w:after="0" w:line="240" w:lineRule="auto"/>
-        <w:jc w:val="both"/>
-      </w:pPr>
-      <w:r>
-        <w:t>title = {{Statistical Rethinking: A Bayesian Course with Examples in R and STAN}},</w:t>
+        <w:t>r</w:t>
+      </w:r>
+      <w:r>
+        <w:t>ao2014,</w:t>
+      </w:r>
+    </w:p>
+    <w:p>
+      <w:pPr>
+        <w:spacing w:after="0" w:line="240" w:lineRule="auto"/>
+        <w:jc w:val="both"/>
+      </w:pPr>
+      <w:r>
+        <w:t>address = {Heidelberg},</w:t>
+      </w:r>
+    </w:p>
+    <w:p>
+      <w:pPr>
+        <w:spacing w:after="0" w:line="240" w:lineRule="auto"/>
+        <w:jc w:val="both"/>
+      </w:pPr>
+      <w:r>
+        <w:t>author = {Rao, Vithala R.},</w:t>
+      </w:r>
+    </w:p>
+    <w:p>
+      <w:pPr>
+        <w:spacing w:after="0" w:line="240" w:lineRule="auto"/>
+        <w:jc w:val="both"/>
+      </w:pPr>
+      <w:r>
+        <w:t>pages = {389},</w:t>
+      </w:r>
+    </w:p>
+    <w:p>
+      <w:pPr>
+        <w:spacing w:after="0" w:line="240" w:lineRule="auto"/>
+        <w:jc w:val="both"/>
+      </w:pPr>
+      <w:r>
+        <w:t>publisher = {Springer},</w:t>
+      </w:r>
+    </w:p>
+    <w:p>
+      <w:pPr>
+        <w:spacing w:after="0" w:line="240" w:lineRule="auto"/>
+        <w:jc w:val="both"/>
+      </w:pPr>
+      <w:r>
+        <w:t>title = {{Applied Conjoint Analysis}},</w:t>
+      </w:r>
+    </w:p>
+    <w:p>
+      <w:pPr>
+        <w:spacing w:after="0" w:line="240" w:lineRule="auto"/>
+        <w:jc w:val="both"/>
+      </w:pPr>
+      <w:r>
+        <w:t>year = {2014}</w:t>
+      </w:r>
+    </w:p>
+    <w:p>
+      <w:pPr>
+        <w:spacing w:after="0" w:line="240" w:lineRule="auto"/>
+        <w:jc w:val="both"/>
+      </w:pPr>
+      <w:r>
+        <w:t>}</w:t>
+      </w:r>
+    </w:p>
+    <w:p>
+      <w:pPr>
+        <w:spacing w:after="0" w:line="240" w:lineRule="auto"/>
+        <w:jc w:val="both"/>
+      </w:pPr>
+    </w:p>
+    <w:p>
+      <w:pPr>
+        <w:spacing w:after="0" w:line="240" w:lineRule="auto"/>
+        <w:jc w:val="both"/>
+      </w:pPr>
+      <w:r>
+        <w:t>@misc{</w:t>
+      </w:r>
+      <w:r>
+        <w:t>stan</w:t>
+      </w:r>
+      <w:r>
+        <w:t>2020,</w:t>
+      </w:r>
+    </w:p>
+    <w:p>
+      <w:pPr>
+        <w:spacing w:after="0" w:line="240" w:lineRule="auto"/>
+        <w:jc w:val="both"/>
+      </w:pPr>
+      <w:r>
+        <w:t>author = {{Stan Development Team}},</w:t>
+      </w:r>
+    </w:p>
+    <w:p>
+      <w:pPr>
+        <w:spacing w:after="0" w:line="240" w:lineRule="auto"/>
+        <w:jc w:val="both"/>
+      </w:pPr>
+      <w:r>
+        <w:t>title = {{RStan: the R interface to Stan. R package version 2.19.3}},</w:t>
+      </w:r>
+    </w:p>
+    <w:p>
+      <w:pPr>
+        <w:spacing w:after="0" w:line="240" w:lineRule="auto"/>
+        <w:jc w:val="both"/>
+      </w:pPr>
+      <w:r>
+        <w:t>url = {http://mc-stan.org/},</w:t>
       </w:r>
     </w:p>
     <w:p>
@@ -4201,79 +4799,127 @@
         <w:t>@article{</w:t>
       </w:r>
       <w:r>
-        <w:t>pisorgurven</w:t>
-      </w:r>
-      <w:r>
-        <w:t>2016,</w:t>
-      </w:r>
-    </w:p>
-    <w:p>
-      <w:pPr>
-        <w:spacing w:after="0" w:line="240" w:lineRule="auto"/>
-        <w:jc w:val="both"/>
-      </w:pPr>
-      <w:r>
-        <w:t>author = {Pisor, Anne C. and Gurven, Michael},</w:t>
-      </w:r>
-    </w:p>
-    <w:p>
-      <w:pPr>
-        <w:spacing w:after="0" w:line="240" w:lineRule="auto"/>
-        <w:jc w:val="both"/>
-      </w:pPr>
-      <w:r>
-        <w:t>doi = {10.1038/srep30435},</w:t>
-      </w:r>
-    </w:p>
-    <w:p>
-      <w:pPr>
-        <w:spacing w:after="0" w:line="240" w:lineRule="auto"/>
-        <w:jc w:val="both"/>
-      </w:pPr>
-      <w:r>
-        <w:t>journal = {Scientific Reports},</w:t>
-      </w:r>
-    </w:p>
-    <w:p>
-      <w:pPr>
-        <w:spacing w:after="0" w:line="240" w:lineRule="auto"/>
-        <w:jc w:val="both"/>
-      </w:pPr>
-      <w:r>
-        <w:t>pages = {30435},</w:t>
-      </w:r>
-    </w:p>
-    <w:p>
-      <w:pPr>
-        <w:spacing w:after="0" w:line="240" w:lineRule="auto"/>
-        <w:jc w:val="both"/>
-      </w:pPr>
-      <w:r>
-        <w:t>title = {{Risk buffering and resource access shape valuation of out-group strangers}},</w:t>
-      </w:r>
-    </w:p>
-    <w:p>
-      <w:pPr>
-        <w:spacing w:after="0" w:line="240" w:lineRule="auto"/>
-        <w:jc w:val="both"/>
-      </w:pPr>
-      <w:r>
-        <w:t>volume = {6},</w:t>
-      </w:r>
-    </w:p>
-    <w:p>
-      <w:pPr>
-        <w:spacing w:after="0" w:line="240" w:lineRule="auto"/>
-        <w:jc w:val="both"/>
-      </w:pPr>
-      <w:r>
-        <w:t>year = {2016}</w:t>
-      </w:r>
-    </w:p>
-    <w:p>
-      <w:pPr>
-        <w:spacing w:after="0" w:line="240" w:lineRule="auto"/>
-        <w:jc w:val="both"/>
+        <w:t>v</w:t>
+      </w:r>
+      <w:r>
+        <w:t>an</w:t>
+      </w:r>
+      <w:r>
+        <w:t>b</w:t>
+      </w:r>
+      <w:r>
+        <w:t>uuren</w:t>
+      </w:r>
+      <w:r>
+        <w:t>etal</w:t>
+      </w:r>
+      <w:r>
+        <w:t>2011,</w:t>
+      </w:r>
+    </w:p>
+    <w:p>
+      <w:pPr>
+        <w:spacing w:after="0" w:line="240" w:lineRule="auto"/>
+        <w:jc w:val="both"/>
+      </w:pPr>
+      <w:r>
+        <w:t>author = {{Van Buuren}, Stef and Groothuis-Oudshoorn, Karin},</w:t>
+      </w:r>
+    </w:p>
+    <w:p>
+      <w:pPr>
+        <w:spacing w:after="0" w:line="240" w:lineRule="auto"/>
+        <w:jc w:val="both"/>
+      </w:pPr>
+      <w:r>
+        <w:t>doi = {10.1177/0962280206074463},</w:t>
+      </w:r>
+    </w:p>
+    <w:p>
+      <w:pPr>
+        <w:spacing w:after="0" w:line="240" w:lineRule="auto"/>
+        <w:jc w:val="both"/>
+      </w:pPr>
+      <w:r>
+        <w:t xml:space="preserve">journal = {Journal </w:t>
+      </w:r>
+      <w:r>
+        <w:t>o</w:t>
+      </w:r>
+      <w:r>
+        <w:t>f Statistical Software},</w:t>
+      </w:r>
+    </w:p>
+    <w:p>
+      <w:pPr>
+        <w:spacing w:after="0" w:line="240" w:lineRule="auto"/>
+        <w:jc w:val="both"/>
+      </w:pPr>
+      <w:r>
+        <w:t>number = {3},</w:t>
+      </w:r>
+    </w:p>
+    <w:p>
+      <w:pPr>
+        <w:spacing w:after="0" w:line="240" w:lineRule="auto"/>
+        <w:jc w:val="both"/>
+      </w:pPr>
+      <w:r>
+        <w:t>pages = {1--67},</w:t>
+      </w:r>
+    </w:p>
+    <w:p>
+      <w:pPr>
+        <w:spacing w:after="0" w:line="240" w:lineRule="auto"/>
+        <w:jc w:val="both"/>
+      </w:pPr>
+      <w:r>
+        <w:t>pmid = {22289957},</w:t>
+      </w:r>
+    </w:p>
+    <w:p>
+      <w:pPr>
+        <w:spacing w:after="0" w:line="240" w:lineRule="auto"/>
+        <w:jc w:val="both"/>
+      </w:pPr>
+      <w:r>
+        <w:t>title = {{Multivariate Imputation by Chained Equations}},</w:t>
+      </w:r>
+    </w:p>
+    <w:p>
+      <w:pPr>
+        <w:spacing w:after="0" w:line="240" w:lineRule="auto"/>
+        <w:jc w:val="both"/>
+      </w:pPr>
+      <w:r>
+        <w:t>url = {http://igitur-archive.library.uu.nl/fss/2010-0608-200146/UUindex.html},</w:t>
+      </w:r>
+    </w:p>
+    <w:p>
+      <w:pPr>
+        <w:spacing w:after="0" w:line="240" w:lineRule="auto"/>
+        <w:jc w:val="both"/>
+      </w:pPr>
+      <w:r>
+        <w:t>volume = {45},</w:t>
+      </w:r>
+    </w:p>
+    <w:p>
+      <w:pPr>
+        <w:spacing w:after="0" w:line="240" w:lineRule="auto"/>
+        <w:jc w:val="both"/>
+      </w:pPr>
+      <w:r>
+        <w:t>year = {2011}</w:t>
+      </w:r>
+    </w:p>
+    <w:p>
+      <w:pPr>
+        <w:spacing w:after="0" w:line="240" w:lineRule="auto"/>
+        <w:jc w:val="both"/>
+        <w:rPr>
+          <w:ins w:id="83" w:author="Pisor, Anne C" w:date="2020-12-03T10:26:00Z"/>
+        </w:rPr>
       </w:pPr>
       <w:r>
         <w:t>}</w:t>
@@ -4283,504 +4929,20 @@
       <w:pPr>
         <w:spacing w:after="0" w:line="240" w:lineRule="auto"/>
         <w:jc w:val="both"/>
-      </w:pPr>
-    </w:p>
-    <w:p>
-      <w:pPr>
-        <w:spacing w:after="0" w:line="240" w:lineRule="auto"/>
-        <w:jc w:val="both"/>
-      </w:pPr>
-      <w:r>
-        <w:t>@article{</w:t>
-      </w:r>
-      <w:r>
-        <w:t>p</w:t>
-      </w:r>
-      <w:r>
-        <w:t>isor</w:t>
-      </w:r>
-      <w:r>
-        <w:t>gurven</w:t>
-      </w:r>
-      <w:r>
-        <w:t>2018,</w:t>
-      </w:r>
-    </w:p>
-    <w:p>
-      <w:pPr>
-        <w:spacing w:after="0" w:line="240" w:lineRule="auto"/>
-        <w:jc w:val="both"/>
-      </w:pPr>
-      <w:r>
-        <w:t>author = {Pisor, Anne C. and Gurven, Michael},</w:t>
-      </w:r>
-    </w:p>
-    <w:p>
-      <w:pPr>
-        <w:spacing w:after="0" w:line="240" w:lineRule="auto"/>
-        <w:jc w:val="both"/>
-      </w:pPr>
-      <w:r>
-        <w:t>doi = {10.1016/j.evolhumbehav.2017.09.003},</w:t>
-      </w:r>
-    </w:p>
-    <w:p>
-      <w:pPr>
-        <w:spacing w:after="0" w:line="240" w:lineRule="auto"/>
-        <w:jc w:val="both"/>
-      </w:pPr>
-      <w:r>
-        <w:t>journal = {Evolution and Human Behavior},</w:t>
-      </w:r>
-    </w:p>
-    <w:p>
-      <w:pPr>
-        <w:spacing w:after="0" w:line="240" w:lineRule="auto"/>
-        <w:jc w:val="both"/>
-      </w:pPr>
-      <w:r>
-        <w:t>number = {1},</w:t>
-      </w:r>
-    </w:p>
-    <w:p>
-      <w:pPr>
-        <w:spacing w:after="0" w:line="240" w:lineRule="auto"/>
-        <w:jc w:val="both"/>
-      </w:pPr>
-      <w:r>
-        <w:t>pages = {30--39},</w:t>
-      </w:r>
-    </w:p>
-    <w:p>
-      <w:pPr>
-        <w:spacing w:after="0" w:line="240" w:lineRule="auto"/>
-        <w:jc w:val="both"/>
-      </w:pPr>
-      <w:r>
-        <w:t>title = {{When to diversify, and with whom? Choosing partners among out-group strangers in lowland Bolivia}},</w:t>
-      </w:r>
-    </w:p>
-    <w:p>
-      <w:pPr>
-        <w:spacing w:after="0" w:line="240" w:lineRule="auto"/>
-        <w:jc w:val="both"/>
-      </w:pPr>
-      <w:r>
-        <w:t>volume = {39},</w:t>
-      </w:r>
-    </w:p>
-    <w:p>
-      <w:pPr>
-        <w:spacing w:after="0" w:line="240" w:lineRule="auto"/>
-        <w:jc w:val="both"/>
-      </w:pPr>
-      <w:r>
-        <w:t>year = {2018}</w:t>
-      </w:r>
-    </w:p>
-    <w:p>
-      <w:pPr>
-        <w:spacing w:after="0" w:line="240" w:lineRule="auto"/>
-        <w:jc w:val="both"/>
-      </w:pPr>
-      <w:r>
-        <w:t>}</w:t>
-      </w:r>
-    </w:p>
-    <w:p>
-      <w:pPr>
-        <w:spacing w:after="0" w:line="240" w:lineRule="auto"/>
-        <w:jc w:val="both"/>
-      </w:pPr>
-    </w:p>
-    <w:p>
-      <w:pPr>
-        <w:spacing w:after="0" w:line="240" w:lineRule="auto"/>
-        <w:jc w:val="both"/>
-      </w:pPr>
-      <w:r>
-        <w:t>@misc{</w:t>
-      </w:r>
-      <w:r>
-        <w:t>rc</w:t>
-      </w:r>
-      <w:r>
-        <w:t>ore2020,</w:t>
-      </w:r>
-    </w:p>
-    <w:p>
-      <w:pPr>
-        <w:spacing w:after="0" w:line="240" w:lineRule="auto"/>
-        <w:jc w:val="both"/>
-      </w:pPr>
-      <w:r>
-        <w:t>address = {Vienna, Austria},</w:t>
-      </w:r>
-    </w:p>
-    <w:p>
-      <w:pPr>
-        <w:spacing w:after="0" w:line="240" w:lineRule="auto"/>
-        <w:jc w:val="both"/>
-      </w:pPr>
-      <w:r>
-        <w:t>author = {{R Core Team}},</w:t>
-      </w:r>
-    </w:p>
-    <w:p>
-      <w:pPr>
-        <w:spacing w:after="0" w:line="240" w:lineRule="auto"/>
-        <w:jc w:val="both"/>
-      </w:pPr>
-      <w:r>
-        <w:t>publisher = {R Foundation for Statistical Computing},</w:t>
-      </w:r>
-    </w:p>
-    <w:p>
-      <w:pPr>
-        <w:spacing w:after="0" w:line="240" w:lineRule="auto"/>
-        <w:jc w:val="both"/>
-      </w:pPr>
-      <w:r>
-        <w:t>title = {{R: A language and environment for statistical computing}},</w:t>
-      </w:r>
-    </w:p>
-    <w:p>
-      <w:pPr>
-        <w:spacing w:after="0" w:line="240" w:lineRule="auto"/>
-        <w:jc w:val="both"/>
-      </w:pPr>
-      <w:r>
-        <w:t>url = {http://www.r-project.org/},</w:t>
-      </w:r>
-    </w:p>
-    <w:p>
-      <w:pPr>
-        <w:spacing w:after="0" w:line="240" w:lineRule="auto"/>
-        <w:jc w:val="both"/>
-      </w:pPr>
-      <w:r>
-        <w:t>year = {2020}</w:t>
-      </w:r>
-    </w:p>
-    <w:p>
-      <w:pPr>
-        <w:spacing w:after="0" w:line="240" w:lineRule="auto"/>
-        <w:jc w:val="both"/>
-      </w:pPr>
-      <w:r>
-        <w:t>}</w:t>
-      </w:r>
-    </w:p>
-    <w:p>
-      <w:pPr>
-        <w:spacing w:after="0" w:line="240" w:lineRule="auto"/>
-        <w:jc w:val="both"/>
-      </w:pPr>
-    </w:p>
-    <w:p>
-      <w:pPr>
-        <w:spacing w:after="0" w:line="240" w:lineRule="auto"/>
-        <w:jc w:val="both"/>
-      </w:pPr>
-      <w:r>
-        <w:t>@book{</w:t>
-      </w:r>
-      <w:r>
-        <w:t>r</w:t>
-      </w:r>
-      <w:r>
-        <w:t>ao2014,</w:t>
-      </w:r>
-    </w:p>
-    <w:p>
-      <w:pPr>
-        <w:spacing w:after="0" w:line="240" w:lineRule="auto"/>
-        <w:jc w:val="both"/>
-      </w:pPr>
-      <w:r>
-        <w:t>address = {Heidelberg},</w:t>
-      </w:r>
-    </w:p>
-    <w:p>
-      <w:pPr>
-        <w:spacing w:after="0" w:line="240" w:lineRule="auto"/>
-        <w:jc w:val="both"/>
-      </w:pPr>
-      <w:r>
-        <w:t>author = {Rao, Vithala R.},</w:t>
-      </w:r>
-    </w:p>
-    <w:p>
-      <w:pPr>
-        <w:spacing w:after="0" w:line="240" w:lineRule="auto"/>
-        <w:jc w:val="both"/>
-      </w:pPr>
-      <w:r>
-        <w:t>pages = {389},</w:t>
-      </w:r>
-    </w:p>
-    <w:p>
-      <w:pPr>
-        <w:spacing w:after="0" w:line="240" w:lineRule="auto"/>
-        <w:jc w:val="both"/>
-      </w:pPr>
-      <w:r>
-        <w:t>publisher = {Springer},</w:t>
-      </w:r>
-    </w:p>
-    <w:p>
-      <w:pPr>
-        <w:spacing w:after="0" w:line="240" w:lineRule="auto"/>
-        <w:jc w:val="both"/>
-      </w:pPr>
-      <w:r>
-        <w:t>title = {{Applied Conjoint Analysis}},</w:t>
-      </w:r>
-    </w:p>
-    <w:p>
-      <w:pPr>
-        <w:spacing w:after="0" w:line="240" w:lineRule="auto"/>
-        <w:jc w:val="both"/>
-      </w:pPr>
-      <w:r>
-        <w:lastRenderedPageBreak/>
-        <w:t>year = {2014}</w:t>
-      </w:r>
-    </w:p>
-    <w:p>
-      <w:pPr>
-        <w:spacing w:after="0" w:line="240" w:lineRule="auto"/>
-        <w:jc w:val="both"/>
-      </w:pPr>
-      <w:r>
-        <w:t>}</w:t>
-      </w:r>
-    </w:p>
-    <w:p>
-      <w:pPr>
-        <w:spacing w:after="0" w:line="240" w:lineRule="auto"/>
-        <w:jc w:val="both"/>
-      </w:pPr>
-    </w:p>
-    <w:p>
-      <w:pPr>
-        <w:spacing w:after="0" w:line="240" w:lineRule="auto"/>
-        <w:jc w:val="both"/>
-      </w:pPr>
-      <w:r>
-        <w:t>@misc{</w:t>
-      </w:r>
-      <w:r>
-        <w:t>stan</w:t>
-      </w:r>
-      <w:r>
-        <w:t>2020,</w:t>
-      </w:r>
-    </w:p>
-    <w:p>
-      <w:pPr>
-        <w:spacing w:after="0" w:line="240" w:lineRule="auto"/>
-        <w:jc w:val="both"/>
-      </w:pPr>
-      <w:r>
-        <w:t>author = {{Stan Development Team}},</w:t>
-      </w:r>
-    </w:p>
-    <w:p>
-      <w:pPr>
-        <w:spacing w:after="0" w:line="240" w:lineRule="auto"/>
-        <w:jc w:val="both"/>
-      </w:pPr>
-      <w:r>
-        <w:t>title = {{RStan: the R interface to Stan. R package version 2.19.3}},</w:t>
-      </w:r>
-    </w:p>
-    <w:p>
-      <w:pPr>
-        <w:spacing w:after="0" w:line="240" w:lineRule="auto"/>
-        <w:jc w:val="both"/>
-      </w:pPr>
-      <w:r>
-        <w:t>url = {http://mc-stan.org/},</w:t>
-      </w:r>
-    </w:p>
-    <w:p>
-      <w:pPr>
-        <w:spacing w:after="0" w:line="240" w:lineRule="auto"/>
-        <w:jc w:val="both"/>
-      </w:pPr>
-      <w:r>
-        <w:t>year = {2020}</w:t>
-      </w:r>
-    </w:p>
-    <w:p>
-      <w:pPr>
-        <w:spacing w:after="0" w:line="240" w:lineRule="auto"/>
-        <w:jc w:val="both"/>
-      </w:pPr>
-      <w:r>
-        <w:t>}</w:t>
-      </w:r>
-    </w:p>
-    <w:p>
-      <w:pPr>
-        <w:spacing w:after="0" w:line="240" w:lineRule="auto"/>
-        <w:jc w:val="both"/>
-      </w:pPr>
-    </w:p>
-    <w:p>
-      <w:pPr>
-        <w:spacing w:after="0" w:line="240" w:lineRule="auto"/>
-        <w:jc w:val="both"/>
-      </w:pPr>
-      <w:r>
-        <w:t>@article{</w:t>
-      </w:r>
-      <w:r>
-        <w:t>v</w:t>
-      </w:r>
-      <w:r>
-        <w:t>an</w:t>
-      </w:r>
-      <w:r>
-        <w:t>b</w:t>
-      </w:r>
-      <w:r>
-        <w:t>uuren</w:t>
-      </w:r>
-      <w:r>
-        <w:t>etal</w:t>
-      </w:r>
-      <w:r>
-        <w:t>2011,</w:t>
-      </w:r>
-    </w:p>
-    <w:p>
-      <w:pPr>
-        <w:spacing w:after="0" w:line="240" w:lineRule="auto"/>
-        <w:jc w:val="both"/>
-      </w:pPr>
-      <w:r>
-        <w:t>author = {{Van Buuren}, Stef and Groothuis-Oudshoorn, Karin},</w:t>
-      </w:r>
-    </w:p>
-    <w:p>
-      <w:pPr>
-        <w:spacing w:after="0" w:line="240" w:lineRule="auto"/>
-        <w:jc w:val="both"/>
-      </w:pPr>
-      <w:r>
-        <w:t>doi = {10.1177/0962280206074463},</w:t>
-      </w:r>
-    </w:p>
-    <w:p>
-      <w:pPr>
-        <w:spacing w:after="0" w:line="240" w:lineRule="auto"/>
-        <w:jc w:val="both"/>
-      </w:pPr>
-      <w:r>
-        <w:t xml:space="preserve">journal = {Journal </w:t>
-      </w:r>
-      <w:r>
-        <w:t>o</w:t>
-      </w:r>
-      <w:r>
-        <w:t>f Statistical Software},</w:t>
-      </w:r>
-    </w:p>
-    <w:p>
-      <w:pPr>
-        <w:spacing w:after="0" w:line="240" w:lineRule="auto"/>
-        <w:jc w:val="both"/>
-      </w:pPr>
-      <w:r>
-        <w:t>number = {3},</w:t>
-      </w:r>
-    </w:p>
-    <w:p>
-      <w:pPr>
-        <w:spacing w:after="0" w:line="240" w:lineRule="auto"/>
-        <w:jc w:val="both"/>
-      </w:pPr>
-      <w:r>
-        <w:t>pages = {1--67},</w:t>
-      </w:r>
-    </w:p>
-    <w:p>
-      <w:pPr>
-        <w:spacing w:after="0" w:line="240" w:lineRule="auto"/>
-        <w:jc w:val="both"/>
-      </w:pPr>
-      <w:r>
-        <w:t>pmid = {22289957},</w:t>
-      </w:r>
-    </w:p>
-    <w:p>
-      <w:pPr>
-        <w:spacing w:after="0" w:line="240" w:lineRule="auto"/>
-        <w:jc w:val="both"/>
-      </w:pPr>
-      <w:r>
-        <w:t>title = {{Multivariate Imputation by Chained Equations}},</w:t>
-      </w:r>
-    </w:p>
-    <w:p>
-      <w:pPr>
-        <w:spacing w:after="0" w:line="240" w:lineRule="auto"/>
-        <w:jc w:val="both"/>
-      </w:pPr>
-      <w:r>
-        <w:t>url = {http://igitur-archive.library.uu.nl/fss/2010-0608-200146/UUindex.html},</w:t>
-      </w:r>
-    </w:p>
-    <w:p>
-      <w:pPr>
-        <w:spacing w:after="0" w:line="240" w:lineRule="auto"/>
-        <w:jc w:val="both"/>
-      </w:pPr>
-      <w:r>
-        <w:t>volume = {45},</w:t>
-      </w:r>
-    </w:p>
-    <w:p>
-      <w:pPr>
-        <w:spacing w:after="0" w:line="240" w:lineRule="auto"/>
-        <w:jc w:val="both"/>
-      </w:pPr>
-      <w:r>
-        <w:t>year = {2011}</w:t>
-      </w:r>
-    </w:p>
-    <w:p>
-      <w:pPr>
-        <w:spacing w:after="0" w:line="240" w:lineRule="auto"/>
-        <w:jc w:val="both"/>
-        <w:rPr>
-          <w:ins w:id="58" w:author="Pisor, Anne C" w:date="2020-12-03T10:26:00Z"/>
-        </w:rPr>
-      </w:pPr>
-      <w:r>
-        <w:t>}</w:t>
-      </w:r>
-    </w:p>
-    <w:p>
-      <w:pPr>
-        <w:spacing w:after="0" w:line="240" w:lineRule="auto"/>
-        <w:jc w:val="both"/>
-        <w:rPr>
-          <w:ins w:id="59" w:author="Pisor, Anne C" w:date="2020-12-03T10:26:00Z"/>
-        </w:rPr>
-      </w:pPr>
-    </w:p>
-    <w:p>
-      <w:pPr>
-        <w:spacing w:after="0" w:line="240" w:lineRule="auto"/>
-        <w:jc w:val="both"/>
-        <w:rPr>
-          <w:ins w:id="60" w:author="Pisor, Anne C" w:date="2020-12-03T10:26:00Z"/>
-        </w:rPr>
-      </w:pPr>
-      <w:ins w:id="61" w:author="Pisor, Anne C" w:date="2020-12-03T10:26:00Z">
+        <w:rPr>
+          <w:ins w:id="84" w:author="Pisor, Anne C" w:date="2020-12-03T10:26:00Z"/>
+        </w:rPr>
+      </w:pPr>
+    </w:p>
+    <w:p>
+      <w:pPr>
+        <w:spacing w:after="0" w:line="240" w:lineRule="auto"/>
+        <w:jc w:val="both"/>
+        <w:rPr>
+          <w:ins w:id="85" w:author="Pisor, Anne C" w:date="2020-12-03T10:26:00Z"/>
+        </w:rPr>
+      </w:pPr>
+      <w:ins w:id="86" w:author="Pisor, Anne C" w:date="2020-12-03T10:26:00Z">
         <w:r>
           <w:t>@article{min2002modeling,</w:t>
         </w:r>
@@ -4791,10 +4953,10 @@
         <w:spacing w:after="0" w:line="240" w:lineRule="auto"/>
         <w:jc w:val="both"/>
         <w:rPr>
-          <w:ins w:id="62" w:author="Pisor, Anne C" w:date="2020-12-03T10:26:00Z"/>
-        </w:rPr>
-      </w:pPr>
-      <w:ins w:id="63" w:author="Pisor, Anne C" w:date="2020-12-03T10:26:00Z">
+          <w:ins w:id="87" w:author="Pisor, Anne C" w:date="2020-12-03T10:26:00Z"/>
+        </w:rPr>
+      </w:pPr>
+      <w:ins w:id="88" w:author="Pisor, Anne C" w:date="2020-12-03T10:26:00Z">
         <w:r>
           <w:t>author = {Min, Yongyi and Agresti, Alan},</w:t>
         </w:r>
@@ -4805,10 +4967,10 @@
         <w:spacing w:after="0" w:line="240" w:lineRule="auto"/>
         <w:jc w:val="both"/>
         <w:rPr>
-          <w:ins w:id="64" w:author="Pisor, Anne C" w:date="2020-12-03T10:26:00Z"/>
-        </w:rPr>
-      </w:pPr>
-      <w:ins w:id="65" w:author="Pisor, Anne C" w:date="2020-12-03T10:26:00Z">
+          <w:ins w:id="89" w:author="Pisor, Anne C" w:date="2020-12-03T10:26:00Z"/>
+        </w:rPr>
+      </w:pPr>
+      <w:ins w:id="90" w:author="Pisor, Anne C" w:date="2020-12-03T10:26:00Z">
         <w:r>
           <w:t>publisher = {Journal of the Iranian Statistical Society (JIRSS)},</w:t>
         </w:r>
@@ -4819,10 +4981,10 @@
         <w:spacing w:after="0" w:line="240" w:lineRule="auto"/>
         <w:jc w:val="both"/>
         <w:rPr>
-          <w:ins w:id="66" w:author="Pisor, Anne C" w:date="2020-12-03T10:26:00Z"/>
-        </w:rPr>
-      </w:pPr>
-      <w:ins w:id="67" w:author="Pisor, Anne C" w:date="2020-12-03T10:26:00Z">
+          <w:ins w:id="91" w:author="Pisor, Anne C" w:date="2020-12-03T10:26:00Z"/>
+        </w:rPr>
+      </w:pPr>
+      <w:ins w:id="92" w:author="Pisor, Anne C" w:date="2020-12-03T10:26:00Z">
         <w:r>
           <w:t>title = {{Modeling nonnegative data with clumping at zero: A survey}},</w:t>
         </w:r>
@@ -4833,10 +4995,10 @@
         <w:spacing w:after="0" w:line="240" w:lineRule="auto"/>
         <w:jc w:val="both"/>
         <w:rPr>
-          <w:ins w:id="68" w:author="Pisor, Anne C" w:date="2020-12-03T10:26:00Z"/>
-        </w:rPr>
-      </w:pPr>
-      <w:ins w:id="69" w:author="Pisor, Anne C" w:date="2020-12-03T10:26:00Z">
+          <w:ins w:id="93" w:author="Pisor, Anne C" w:date="2020-12-03T10:26:00Z"/>
+        </w:rPr>
+      </w:pPr>
+      <w:ins w:id="94" w:author="Pisor, Anne C" w:date="2020-12-03T10:26:00Z">
         <w:r>
           <w:t>year = {2002}</w:t>
         </w:r>
@@ -4847,10 +5009,10 @@
         <w:spacing w:after="0" w:line="240" w:lineRule="auto"/>
         <w:jc w:val="both"/>
         <w:rPr>
-          <w:ins w:id="70" w:author="Pisor, Anne C" w:date="2020-12-03T10:26:00Z"/>
-        </w:rPr>
-      </w:pPr>
-      <w:ins w:id="71" w:author="Pisor, Anne C" w:date="2020-12-03T10:26:00Z">
+          <w:ins w:id="95" w:author="Pisor, Anne C" w:date="2020-12-03T10:26:00Z"/>
+        </w:rPr>
+      </w:pPr>
+      <w:ins w:id="96" w:author="Pisor, Anne C" w:date="2020-12-03T10:26:00Z">
         <w:r>
           <w:t>}</w:t>
         </w:r>
@@ -4861,19 +5023,19 @@
         <w:spacing w:after="0" w:line="240" w:lineRule="auto"/>
         <w:jc w:val="both"/>
         <w:rPr>
-          <w:ins w:id="72" w:author="Pisor, Anne C" w:date="2020-12-03T10:26:00Z"/>
-        </w:rPr>
-      </w:pPr>
-    </w:p>
-    <w:p>
-      <w:pPr>
-        <w:spacing w:after="0" w:line="240" w:lineRule="auto"/>
-        <w:jc w:val="both"/>
-        <w:rPr>
-          <w:ins w:id="73" w:author="Pisor, Anne C" w:date="2020-12-03T10:26:00Z"/>
-        </w:rPr>
-      </w:pPr>
-      <w:ins w:id="74" w:author="Pisor, Anne C" w:date="2020-12-03T10:26:00Z">
+          <w:ins w:id="97" w:author="Pisor, Anne C" w:date="2020-12-03T10:26:00Z"/>
+        </w:rPr>
+      </w:pPr>
+    </w:p>
+    <w:p>
+      <w:pPr>
+        <w:spacing w:after="0" w:line="240" w:lineRule="auto"/>
+        <w:jc w:val="both"/>
+        <w:rPr>
+          <w:ins w:id="98" w:author="Pisor, Anne C" w:date="2020-12-03T10:26:00Z"/>
+        </w:rPr>
+      </w:pPr>
+      <w:ins w:id="99" w:author="Pisor, Anne C" w:date="2020-12-03T10:26:00Z">
         <w:r>
           <w:t>@article{Gervais2017,</w:t>
         </w:r>
@@ -4884,10 +5046,10 @@
         <w:spacing w:after="0" w:line="240" w:lineRule="auto"/>
         <w:jc w:val="both"/>
         <w:rPr>
-          <w:ins w:id="75" w:author="Pisor, Anne C" w:date="2020-12-03T10:26:00Z"/>
-        </w:rPr>
-      </w:pPr>
-      <w:ins w:id="76" w:author="Pisor, Anne C" w:date="2020-12-03T10:26:00Z">
+          <w:ins w:id="100" w:author="Pisor, Anne C" w:date="2020-12-03T10:26:00Z"/>
+        </w:rPr>
+      </w:pPr>
+      <w:ins w:id="101" w:author="Pisor, Anne C" w:date="2020-12-03T10:26:00Z">
         <w:r>
           <w:t>author = {Gervais, Matthew M},</w:t>
         </w:r>
@@ -4898,10 +5060,10 @@
         <w:spacing w:after="0" w:line="240" w:lineRule="auto"/>
         <w:jc w:val="both"/>
         <w:rPr>
-          <w:ins w:id="77" w:author="Pisor, Anne C" w:date="2020-12-03T10:26:00Z"/>
-        </w:rPr>
-      </w:pPr>
-      <w:ins w:id="78" w:author="Pisor, Anne C" w:date="2020-12-03T10:26:00Z">
+          <w:ins w:id="102" w:author="Pisor, Anne C" w:date="2020-12-03T10:26:00Z"/>
+        </w:rPr>
+      </w:pPr>
+      <w:ins w:id="103" w:author="Pisor, Anne C" w:date="2020-12-03T10:26:00Z">
         <w:r>
           <w:t>doi = {10.1177/1525822X16643709},</w:t>
         </w:r>
@@ -4912,10 +5074,10 @@
         <w:spacing w:after="0" w:line="240" w:lineRule="auto"/>
         <w:jc w:val="both"/>
         <w:rPr>
-          <w:ins w:id="79" w:author="Pisor, Anne C" w:date="2020-12-03T10:26:00Z"/>
-        </w:rPr>
-      </w:pPr>
-      <w:ins w:id="80" w:author="Pisor, Anne C" w:date="2020-12-03T10:26:00Z">
+          <w:ins w:id="104" w:author="Pisor, Anne C" w:date="2020-12-03T10:26:00Z"/>
+        </w:rPr>
+      </w:pPr>
+      <w:ins w:id="105" w:author="Pisor, Anne C" w:date="2020-12-03T10:26:00Z">
         <w:r>
           <w:t>journal = {Field Methods},</w:t>
         </w:r>
@@ -4926,10 +5088,10 @@
         <w:spacing w:after="0" w:line="240" w:lineRule="auto"/>
         <w:jc w:val="both"/>
         <w:rPr>
-          <w:ins w:id="81" w:author="Pisor, Anne C" w:date="2020-12-03T10:26:00Z"/>
-        </w:rPr>
-      </w:pPr>
-      <w:ins w:id="82" w:author="Pisor, Anne C" w:date="2020-12-03T10:26:00Z">
+          <w:ins w:id="106" w:author="Pisor, Anne C" w:date="2020-12-03T10:26:00Z"/>
+        </w:rPr>
+      </w:pPr>
+      <w:ins w:id="107" w:author="Pisor, Anne C" w:date="2020-12-03T10:26:00Z">
         <w:r>
           <w:t>number = {2},</w:t>
         </w:r>
@@ -4940,10 +5102,10 @@
         <w:spacing w:after="0" w:line="240" w:lineRule="auto"/>
         <w:jc w:val="both"/>
         <w:rPr>
-          <w:ins w:id="83" w:author="Pisor, Anne C" w:date="2020-12-03T10:26:00Z"/>
-        </w:rPr>
-      </w:pPr>
-      <w:ins w:id="84" w:author="Pisor, Anne C" w:date="2020-12-03T10:26:00Z">
+          <w:ins w:id="108" w:author="Pisor, Anne C" w:date="2020-12-03T10:26:00Z"/>
+        </w:rPr>
+      </w:pPr>
+      <w:ins w:id="109" w:author="Pisor, Anne C" w:date="2020-12-03T10:26:00Z">
         <w:r>
           <w:t>pages = {113--129},</w:t>
         </w:r>
@@ -4954,10 +5116,10 @@
         <w:spacing w:after="0" w:line="240" w:lineRule="auto"/>
         <w:jc w:val="both"/>
         <w:rPr>
-          <w:ins w:id="85" w:author="Pisor, Anne C" w:date="2020-12-03T10:26:00Z"/>
-        </w:rPr>
-      </w:pPr>
-      <w:ins w:id="86" w:author="Pisor, Anne C" w:date="2020-12-03T10:26:00Z">
+          <w:ins w:id="110" w:author="Pisor, Anne C" w:date="2020-12-03T10:26:00Z"/>
+        </w:rPr>
+      </w:pPr>
+      <w:ins w:id="111" w:author="Pisor, Anne C" w:date="2020-12-03T10:26:00Z">
         <w:r>
           <w:t>title = {{RICH economic games for networked relationships and communities: Development and preliminary validation in Yasawa, Fiji}},</w:t>
         </w:r>
@@ -4968,10 +5130,10 @@
         <w:spacing w:after="0" w:line="240" w:lineRule="auto"/>
         <w:jc w:val="both"/>
         <w:rPr>
-          <w:ins w:id="87" w:author="Pisor, Anne C" w:date="2020-12-03T10:26:00Z"/>
-        </w:rPr>
-      </w:pPr>
-      <w:ins w:id="88" w:author="Pisor, Anne C" w:date="2020-12-03T10:26:00Z">
+          <w:ins w:id="112" w:author="Pisor, Anne C" w:date="2020-12-03T10:26:00Z"/>
+        </w:rPr>
+      </w:pPr>
+      <w:ins w:id="113" w:author="Pisor, Anne C" w:date="2020-12-03T10:26:00Z">
         <w:r>
           <w:t>volume = {29},</w:t>
         </w:r>
@@ -4982,10 +5144,10 @@
         <w:spacing w:after="0" w:line="240" w:lineRule="auto"/>
         <w:jc w:val="both"/>
         <w:rPr>
-          <w:ins w:id="89" w:author="Pisor, Anne C" w:date="2020-12-03T10:26:00Z"/>
-        </w:rPr>
-      </w:pPr>
-      <w:ins w:id="90" w:author="Pisor, Anne C" w:date="2020-12-03T10:26:00Z">
+          <w:ins w:id="114" w:author="Pisor, Anne C" w:date="2020-12-03T10:26:00Z"/>
+        </w:rPr>
+      </w:pPr>
+      <w:ins w:id="115" w:author="Pisor, Anne C" w:date="2020-12-03T10:26:00Z">
         <w:r>
           <w:t>year = {2017}</w:t>
         </w:r>
@@ -4996,11 +5158,12 @@
         <w:spacing w:after="0" w:line="240" w:lineRule="auto"/>
         <w:jc w:val="both"/>
         <w:rPr>
-          <w:ins w:id="91" w:author="Pisor, Anne C" w:date="2020-12-03T10:26:00Z"/>
-        </w:rPr>
-      </w:pPr>
-      <w:ins w:id="92" w:author="Pisor, Anne C" w:date="2020-12-03T10:26:00Z">
-        <w:r>
+          <w:ins w:id="116" w:author="Pisor, Anne C" w:date="2020-12-03T10:26:00Z"/>
+        </w:rPr>
+      </w:pPr>
+      <w:ins w:id="117" w:author="Pisor, Anne C" w:date="2020-12-03T10:26:00Z">
+        <w:r>
+          <w:lastRenderedPageBreak/>
           <w:t>}</w:t>
         </w:r>
       </w:ins>
@@ -5010,19 +5173,19 @@
         <w:spacing w:after="0" w:line="240" w:lineRule="auto"/>
         <w:jc w:val="both"/>
         <w:rPr>
-          <w:ins w:id="93" w:author="Pisor, Anne C" w:date="2020-12-03T10:26:00Z"/>
-        </w:rPr>
-      </w:pPr>
-    </w:p>
-    <w:p>
-      <w:pPr>
-        <w:spacing w:after="0" w:line="240" w:lineRule="auto"/>
-        <w:jc w:val="both"/>
-        <w:rPr>
-          <w:ins w:id="94" w:author="Pisor, Anne C" w:date="2020-12-03T10:27:00Z"/>
-        </w:rPr>
-      </w:pPr>
-      <w:ins w:id="95" w:author="Pisor, Anne C" w:date="2020-12-03T10:27:00Z">
+          <w:ins w:id="118" w:author="Pisor, Anne C" w:date="2020-12-03T10:26:00Z"/>
+        </w:rPr>
+      </w:pPr>
+    </w:p>
+    <w:p>
+      <w:pPr>
+        <w:spacing w:after="0" w:line="240" w:lineRule="auto"/>
+        <w:jc w:val="both"/>
+        <w:rPr>
+          <w:ins w:id="119" w:author="Pisor, Anne C" w:date="2020-12-03T10:27:00Z"/>
+        </w:rPr>
+      </w:pPr>
+      <w:ins w:id="120" w:author="Pisor, Anne C" w:date="2020-12-03T10:27:00Z">
         <w:r>
           <w:t>@article{List2007,</w:t>
         </w:r>
@@ -5033,10 +5196,10 @@
         <w:spacing w:after="0" w:line="240" w:lineRule="auto"/>
         <w:jc w:val="both"/>
         <w:rPr>
-          <w:ins w:id="96" w:author="Pisor, Anne C" w:date="2020-12-03T10:27:00Z"/>
-        </w:rPr>
-      </w:pPr>
-      <w:ins w:id="97" w:author="Pisor, Anne C" w:date="2020-12-03T10:27:00Z">
+          <w:ins w:id="121" w:author="Pisor, Anne C" w:date="2020-12-03T10:27:00Z"/>
+        </w:rPr>
+      </w:pPr>
+      <w:ins w:id="122" w:author="Pisor, Anne C" w:date="2020-12-03T10:27:00Z">
         <w:r>
           <w:t>author = {List, John A},</w:t>
         </w:r>
@@ -5047,10 +5210,10 @@
         <w:spacing w:after="0" w:line="240" w:lineRule="auto"/>
         <w:jc w:val="both"/>
         <w:rPr>
-          <w:ins w:id="98" w:author="Pisor, Anne C" w:date="2020-12-03T10:27:00Z"/>
-        </w:rPr>
-      </w:pPr>
-      <w:ins w:id="99" w:author="Pisor, Anne C" w:date="2020-12-03T10:27:00Z">
+          <w:ins w:id="123" w:author="Pisor, Anne C" w:date="2020-12-03T10:27:00Z"/>
+        </w:rPr>
+      </w:pPr>
+      <w:ins w:id="124" w:author="Pisor, Anne C" w:date="2020-12-03T10:27:00Z">
         <w:r>
           <w:t>journal = {Journal of Political Economy},</w:t>
         </w:r>
@@ -5061,10 +5224,10 @@
         <w:spacing w:after="0" w:line="240" w:lineRule="auto"/>
         <w:jc w:val="both"/>
         <w:rPr>
-          <w:ins w:id="100" w:author="Pisor, Anne C" w:date="2020-12-03T10:27:00Z"/>
-        </w:rPr>
-      </w:pPr>
-      <w:ins w:id="101" w:author="Pisor, Anne C" w:date="2020-12-03T10:27:00Z">
+          <w:ins w:id="125" w:author="Pisor, Anne C" w:date="2020-12-03T10:27:00Z"/>
+        </w:rPr>
+      </w:pPr>
+      <w:ins w:id="126" w:author="Pisor, Anne C" w:date="2020-12-03T10:27:00Z">
         <w:r>
           <w:t>mendeley-groups = {Econ Game},</w:t>
         </w:r>
@@ -5075,10 +5238,10 @@
         <w:spacing w:after="0" w:line="240" w:lineRule="auto"/>
         <w:jc w:val="both"/>
         <w:rPr>
-          <w:ins w:id="102" w:author="Pisor, Anne C" w:date="2020-12-03T10:27:00Z"/>
-        </w:rPr>
-      </w:pPr>
-      <w:ins w:id="103" w:author="Pisor, Anne C" w:date="2020-12-03T10:27:00Z">
+          <w:ins w:id="127" w:author="Pisor, Anne C" w:date="2020-12-03T10:27:00Z"/>
+        </w:rPr>
+      </w:pPr>
+      <w:ins w:id="128" w:author="Pisor, Anne C" w:date="2020-12-03T10:27:00Z">
         <w:r>
           <w:t>number = {3},</w:t>
         </w:r>
@@ -5089,10 +5252,10 @@
         <w:spacing w:after="0" w:line="240" w:lineRule="auto"/>
         <w:jc w:val="both"/>
         <w:rPr>
-          <w:ins w:id="104" w:author="Pisor, Anne C" w:date="2020-12-03T10:27:00Z"/>
-        </w:rPr>
-      </w:pPr>
-      <w:ins w:id="105" w:author="Pisor, Anne C" w:date="2020-12-03T10:27:00Z">
+          <w:ins w:id="129" w:author="Pisor, Anne C" w:date="2020-12-03T10:27:00Z"/>
+        </w:rPr>
+      </w:pPr>
+      <w:ins w:id="130" w:author="Pisor, Anne C" w:date="2020-12-03T10:27:00Z">
         <w:r>
           <w:t>pages = {482--493},</w:t>
         </w:r>
@@ -5103,12 +5266,11 @@
         <w:spacing w:after="0" w:line="240" w:lineRule="auto"/>
         <w:jc w:val="both"/>
         <w:rPr>
-          <w:ins w:id="106" w:author="Pisor, Anne C" w:date="2020-12-03T10:27:00Z"/>
-        </w:rPr>
-      </w:pPr>
-      <w:ins w:id="107" w:author="Pisor, Anne C" w:date="2020-12-03T10:27:00Z">
-        <w:r>
-          <w:lastRenderedPageBreak/>
+          <w:ins w:id="131" w:author="Pisor, Anne C" w:date="2020-12-03T10:27:00Z"/>
+        </w:rPr>
+      </w:pPr>
+      <w:ins w:id="132" w:author="Pisor, Anne C" w:date="2020-12-03T10:27:00Z">
+        <w:r>
           <w:t>title = {{On the Interpretation of Giving in Dictator Games}},</w:t>
         </w:r>
       </w:ins>
@@ -5118,10 +5280,10 @@
         <w:spacing w:after="0" w:line="240" w:lineRule="auto"/>
         <w:jc w:val="both"/>
         <w:rPr>
-          <w:ins w:id="108" w:author="Pisor, Anne C" w:date="2020-12-03T10:27:00Z"/>
-        </w:rPr>
-      </w:pPr>
-      <w:ins w:id="109" w:author="Pisor, Anne C" w:date="2020-12-03T10:27:00Z">
+          <w:ins w:id="133" w:author="Pisor, Anne C" w:date="2020-12-03T10:27:00Z"/>
+        </w:rPr>
+      </w:pPr>
+      <w:ins w:id="134" w:author="Pisor, Anne C" w:date="2020-12-03T10:27:00Z">
         <w:r>
           <w:t>volume = {115},</w:t>
         </w:r>
@@ -5132,10 +5294,10 @@
         <w:spacing w:after="0" w:line="240" w:lineRule="auto"/>
         <w:jc w:val="both"/>
         <w:rPr>
-          <w:ins w:id="110" w:author="Pisor, Anne C" w:date="2020-12-03T10:27:00Z"/>
-        </w:rPr>
-      </w:pPr>
-      <w:ins w:id="111" w:author="Pisor, Anne C" w:date="2020-12-03T10:27:00Z">
+          <w:ins w:id="135" w:author="Pisor, Anne C" w:date="2020-12-03T10:27:00Z"/>
+        </w:rPr>
+      </w:pPr>
+      <w:ins w:id="136" w:author="Pisor, Anne C" w:date="2020-12-03T10:27:00Z">
         <w:r>
           <w:t>year = {2007}</w:t>
         </w:r>
@@ -5146,10 +5308,10 @@
         <w:spacing w:after="0" w:line="240" w:lineRule="auto"/>
         <w:jc w:val="both"/>
         <w:rPr>
-          <w:ins w:id="112" w:author="Pisor, Anne C" w:date="2020-12-03T10:55:00Z"/>
-        </w:rPr>
-      </w:pPr>
-      <w:ins w:id="113" w:author="Pisor, Anne C" w:date="2020-12-03T10:27:00Z">
+          <w:ins w:id="137" w:author="Pisor, Anne C" w:date="2020-12-03T10:55:00Z"/>
+        </w:rPr>
+      </w:pPr>
+      <w:ins w:id="138" w:author="Pisor, Anne C" w:date="2020-12-03T10:27:00Z">
         <w:r>
           <w:t>}</w:t>
         </w:r>
@@ -5160,19 +5322,19 @@
         <w:spacing w:after="0" w:line="240" w:lineRule="auto"/>
         <w:jc w:val="both"/>
         <w:rPr>
-          <w:ins w:id="114" w:author="Pisor, Anne C" w:date="2020-12-03T10:55:00Z"/>
-        </w:rPr>
-      </w:pPr>
-    </w:p>
-    <w:p>
-      <w:pPr>
-        <w:spacing w:after="0" w:line="240" w:lineRule="auto"/>
-        <w:jc w:val="both"/>
-        <w:rPr>
-          <w:ins w:id="115" w:author="Pisor, Anne C" w:date="2020-12-03T10:55:00Z"/>
-        </w:rPr>
-      </w:pPr>
-      <w:ins w:id="116" w:author="Pisor, Anne C" w:date="2020-12-03T10:55:00Z">
+          <w:ins w:id="139" w:author="Pisor, Anne C" w:date="2020-12-03T10:55:00Z"/>
+        </w:rPr>
+      </w:pPr>
+    </w:p>
+    <w:p>
+      <w:pPr>
+        <w:spacing w:after="0" w:line="240" w:lineRule="auto"/>
+        <w:jc w:val="both"/>
+        <w:rPr>
+          <w:ins w:id="140" w:author="Pisor, Anne C" w:date="2020-12-03T10:55:00Z"/>
+        </w:rPr>
+      </w:pPr>
+      <w:ins w:id="141" w:author="Pisor, Anne C" w:date="2020-12-03T10:55:00Z">
         <w:r>
           <w:t>@book{Greene2003Econometric,</w:t>
         </w:r>
@@ -5183,10 +5345,10 @@
         <w:spacing w:after="0" w:line="240" w:lineRule="auto"/>
         <w:jc w:val="both"/>
         <w:rPr>
-          <w:ins w:id="117" w:author="Pisor, Anne C" w:date="2020-12-03T10:55:00Z"/>
-        </w:rPr>
-      </w:pPr>
-      <w:ins w:id="118" w:author="Pisor, Anne C" w:date="2020-12-03T10:55:00Z">
+          <w:ins w:id="142" w:author="Pisor, Anne C" w:date="2020-12-03T10:55:00Z"/>
+        </w:rPr>
+      </w:pPr>
+      <w:ins w:id="143" w:author="Pisor, Anne C" w:date="2020-12-03T10:55:00Z">
         <w:r>
           <w:t>author = {Greene, William H},</w:t>
         </w:r>
@@ -5197,10 +5359,10 @@
         <w:spacing w:after="0" w:line="240" w:lineRule="auto"/>
         <w:jc w:val="both"/>
         <w:rPr>
-          <w:ins w:id="119" w:author="Pisor, Anne C" w:date="2020-12-03T10:55:00Z"/>
-        </w:rPr>
-      </w:pPr>
-      <w:ins w:id="120" w:author="Pisor, Anne C" w:date="2020-12-03T10:55:00Z">
+          <w:ins w:id="144" w:author="Pisor, Anne C" w:date="2020-12-03T10:55:00Z"/>
+        </w:rPr>
+      </w:pPr>
+      <w:ins w:id="145" w:author="Pisor, Anne C" w:date="2020-12-03T10:55:00Z">
         <w:r>
           <w:t>edition = {Fifth},</w:t>
         </w:r>
@@ -5211,10 +5373,10 @@
         <w:spacing w:after="0" w:line="240" w:lineRule="auto"/>
         <w:jc w:val="both"/>
         <w:rPr>
-          <w:ins w:id="121" w:author="Pisor, Anne C" w:date="2020-12-03T10:55:00Z"/>
-        </w:rPr>
-      </w:pPr>
-      <w:ins w:id="122" w:author="Pisor, Anne C" w:date="2020-12-03T10:55:00Z">
+          <w:ins w:id="146" w:author="Pisor, Anne C" w:date="2020-12-03T10:55:00Z"/>
+        </w:rPr>
+      </w:pPr>
+      <w:ins w:id="147" w:author="Pisor, Anne C" w:date="2020-12-03T10:55:00Z">
         <w:r>
           <w:t>isbn = {0-13-066189-9},</w:t>
         </w:r>
@@ -5225,10 +5387,10 @@
         <w:spacing w:after="0" w:line="240" w:lineRule="auto"/>
         <w:jc w:val="both"/>
         <w:rPr>
-          <w:ins w:id="123" w:author="Pisor, Anne C" w:date="2020-12-03T10:55:00Z"/>
-        </w:rPr>
-      </w:pPr>
-      <w:ins w:id="124" w:author="Pisor, Anne C" w:date="2020-12-03T10:55:00Z">
+          <w:ins w:id="148" w:author="Pisor, Anne C" w:date="2020-12-03T10:55:00Z"/>
+        </w:rPr>
+      </w:pPr>
+      <w:ins w:id="149" w:author="Pisor, Anne C" w:date="2020-12-03T10:55:00Z">
         <w:r>
           <w:t>publisher = {Pearson Education},</w:t>
         </w:r>
@@ -5239,10 +5401,10 @@
         <w:spacing w:after="0" w:line="240" w:lineRule="auto"/>
         <w:jc w:val="both"/>
         <w:rPr>
-          <w:ins w:id="125" w:author="Pisor, Anne C" w:date="2020-12-03T10:55:00Z"/>
-        </w:rPr>
-      </w:pPr>
-      <w:ins w:id="126" w:author="Pisor, Anne C" w:date="2020-12-03T10:55:00Z">
+          <w:ins w:id="150" w:author="Pisor, Anne C" w:date="2020-12-03T10:55:00Z"/>
+        </w:rPr>
+      </w:pPr>
+      <w:ins w:id="151" w:author="Pisor, Anne C" w:date="2020-12-03T10:55:00Z">
         <w:r>
           <w:t>title = {{Econometric Analysis}},</w:t>
         </w:r>
@@ -5253,10 +5415,10 @@
         <w:spacing w:after="0" w:line="240" w:lineRule="auto"/>
         <w:jc w:val="both"/>
         <w:rPr>
-          <w:ins w:id="127" w:author="Pisor, Anne C" w:date="2020-12-03T10:55:00Z"/>
-        </w:rPr>
-      </w:pPr>
-      <w:ins w:id="128" w:author="Pisor, Anne C" w:date="2020-12-03T10:55:00Z">
+          <w:ins w:id="152" w:author="Pisor, Anne C" w:date="2020-12-03T10:55:00Z"/>
+        </w:rPr>
+      </w:pPr>
+      <w:ins w:id="153" w:author="Pisor, Anne C" w:date="2020-12-03T10:55:00Z">
         <w:r>
           <w:t>year = {2003}</w:t>
         </w:r>
@@ -5267,7 +5429,7 @@
         <w:spacing w:after="0" w:line="240" w:lineRule="auto"/>
         <w:jc w:val="both"/>
       </w:pPr>
-      <w:ins w:id="129" w:author="Pisor, Anne C" w:date="2020-12-03T10:55:00Z">
+      <w:ins w:id="154" w:author="Pisor, Anne C" w:date="2020-12-03T10:55:00Z">
         <w:r>
           <w:t>}</w:t>
         </w:r>
@@ -6598,7 +6760,7 @@
 </file>
 
 <file path=customXml/itemProps1.xml><?xml version="1.0" encoding="utf-8"?>
-<ds:datastoreItem xmlns:ds="http://schemas.openxmlformats.org/officeDocument/2006/customXml" ds:itemID="{554E8868-D16D-4D30-AE4F-656D76FD4E40}">
+<ds:datastoreItem xmlns:ds="http://schemas.openxmlformats.org/officeDocument/2006/customXml" ds:itemID="{C8261EEB-4AB4-4EA4-8D80-9B59784D1E7A}">
   <ds:schemaRefs>
     <ds:schemaRef ds:uri="http://schemas.openxmlformats.org/officeDocument/2006/bibliography"/>
   </ds:schemaRefs>

</xml_diff>